<commit_message>
Updating some techguru functionalities
</commit_message>
<xml_diff>
--- a/docs/New Proposed_LIST OF MODULES.docx
+++ b/docs/New Proposed_LIST OF MODULES.docx
@@ -1150,13 +1150,20 @@
         <w:tc>
           <w:tcPr>
             <w:tcW w:w="1425" w:type="dxa"/>
-            <w:vAlign w:val="center"/>
-          </w:tcPr>
-          <w:p>
-            <w:pPr>
-              <w:jc w:val="center"/>
-            </w:pPr>
-            <w:r>
+            <w:shd w:val="clear" w:color="auto" w:fill="006600"/>
+            <w:vAlign w:val="center"/>
+          </w:tcPr>
+          <w:p>
+            <w:pPr>
+              <w:jc w:val="center"/>
+              <w:rPr>
+                <w:color w:val="FFFFFF" w:themeColor="background1"/>
+              </w:rPr>
+            </w:pPr>
+            <w:r>
+              <w:rPr>
+                <w:color w:val="FFFFFF" w:themeColor="background1"/>
+              </w:rPr>
               <w:t>*(thru invite)</w:t>
             </w:r>
           </w:p>
@@ -4569,6 +4576,7 @@
         </w:rPr>
         <w:t xml:space="preserve">This will create users of type </w:t>
       </w:r>
+      <w:proofErr w:type="spellStart"/>
       <w:r>
         <w:rPr>
           <w:i/>
@@ -4576,12 +4584,14 @@
         </w:rPr>
         <w:t>Techguru</w:t>
       </w:r>
+      <w:proofErr w:type="spellEnd"/>
       <w:r>
         <w:rPr>
           <w:color w:val="000000"/>
         </w:rPr>
         <w:t xml:space="preserve">, </w:t>
       </w:r>
+      <w:proofErr w:type="spellStart"/>
       <w:r>
         <w:rPr>
           <w:i/>
@@ -4589,6 +4599,7 @@
         </w:rPr>
         <w:t>Techkids</w:t>
       </w:r>
+      <w:proofErr w:type="spellEnd"/>
       <w:r>
         <w:rPr>
           <w:color w:val="000000"/>
@@ -5389,7 +5400,21 @@
         <w:rPr>
           <w:color w:val="000000"/>
         </w:rPr>
-        <w:t>: techguru and admin can invite someone to join</w:t>
+        <w:t xml:space="preserve">: </w:t>
+      </w:r>
+      <w:proofErr w:type="spellStart"/>
+      <w:r>
+        <w:rPr>
+          <w:color w:val="000000"/>
+        </w:rPr>
+        <w:t>techguru</w:t>
+      </w:r>
+      <w:proofErr w:type="spellEnd"/>
+      <w:r>
+        <w:rPr>
+          <w:color w:val="000000"/>
+        </w:rPr>
+        <w:t xml:space="preserve"> and admin can invite someone to join</w:t>
       </w:r>
     </w:p>
     <w:p>
@@ -5928,7 +5953,21 @@
         <w:rPr>
           <w:color w:val="000000"/>
         </w:rPr>
-        <w:t>: meeting will start automatically once techguru join the bridge</w:t>
+        <w:t xml:space="preserve">: meeting will start automatically once </w:t>
+      </w:r>
+      <w:proofErr w:type="spellStart"/>
+      <w:r>
+        <w:rPr>
+          <w:color w:val="000000"/>
+        </w:rPr>
+        <w:t>techguru</w:t>
+      </w:r>
+      <w:proofErr w:type="spellEnd"/>
+      <w:r>
+        <w:rPr>
+          <w:color w:val="000000"/>
+        </w:rPr>
+        <w:t xml:space="preserve"> join the bridge</w:t>
       </w:r>
     </w:p>
     <w:p>
@@ -6018,7 +6057,21 @@
         <w:rPr>
           <w:color w:val="000000"/>
         </w:rPr>
-        <w:t>: meeting will end if techguru ended the meeting or out of the meeting for 10mins</w:t>
+        <w:t xml:space="preserve">: meeting will end if </w:t>
+      </w:r>
+      <w:proofErr w:type="spellStart"/>
+      <w:r>
+        <w:rPr>
+          <w:color w:val="000000"/>
+        </w:rPr>
+        <w:t>techguru</w:t>
+      </w:r>
+      <w:proofErr w:type="spellEnd"/>
+      <w:r>
+        <w:rPr>
+          <w:color w:val="000000"/>
+        </w:rPr>
+        <w:t xml:space="preserve"> ended the meeting or out of the meeting for 10mins</w:t>
       </w:r>
     </w:p>
     <w:p>
@@ -6164,7 +6217,21 @@
         <w:rPr>
           <w:color w:val="000000"/>
         </w:rPr>
-        <w:t>: recording will be archived when techguru decided to delete it</w:t>
+        <w:t xml:space="preserve">: recording will be archived when </w:t>
+      </w:r>
+      <w:proofErr w:type="spellStart"/>
+      <w:r>
+        <w:rPr>
+          <w:color w:val="000000"/>
+        </w:rPr>
+        <w:t>techguru</w:t>
+      </w:r>
+      <w:proofErr w:type="spellEnd"/>
+      <w:r>
+        <w:rPr>
+          <w:color w:val="000000"/>
+        </w:rPr>
+        <w:t xml:space="preserve"> decided to delete it</w:t>
       </w:r>
     </w:p>
     <w:p>
@@ -6366,7 +6433,21 @@
         <w:rPr>
           <w:color w:val="000000"/>
         </w:rPr>
-        <w:t>: techkids cannot add feedback once class has ended for more than 7days</w:t>
+        <w:t xml:space="preserve">: </w:t>
+      </w:r>
+      <w:proofErr w:type="spellStart"/>
+      <w:r>
+        <w:rPr>
+          <w:color w:val="000000"/>
+        </w:rPr>
+        <w:t>techkids</w:t>
+      </w:r>
+      <w:proofErr w:type="spellEnd"/>
+      <w:r>
+        <w:rPr>
+          <w:color w:val="000000"/>
+        </w:rPr>
+        <w:t xml:space="preserve"> cannot add feedback once class has ended for more than 7days</w:t>
       </w:r>
     </w:p>
     <w:p>
@@ -6512,7 +6593,21 @@
         <w:rPr>
           <w:color w:val="000000"/>
         </w:rPr>
-        <w:t>: techkids cannot update the feedback if there are no changes made after 48hrs</w:t>
+        <w:t xml:space="preserve">: </w:t>
+      </w:r>
+      <w:proofErr w:type="spellStart"/>
+      <w:r>
+        <w:rPr>
+          <w:color w:val="000000"/>
+        </w:rPr>
+        <w:t>techkids</w:t>
+      </w:r>
+      <w:proofErr w:type="spellEnd"/>
+      <w:r>
+        <w:rPr>
+          <w:color w:val="000000"/>
+        </w:rPr>
+        <w:t xml:space="preserve"> cannot update the feedback if there are no changes made after 48hrs</w:t>
       </w:r>
     </w:p>
     <w:p>
@@ -6797,7 +6892,43 @@
         <w:rPr>
           <w:color w:val="000000"/>
         </w:rPr>
-        <w:t>: will be segregated per source transaction (courses[techkids:course transaction; techguru:transaction per class] and users[transaction history])</w:t>
+        <w:t>: will be segregated per source transaction (</w:t>
+      </w:r>
+      <w:proofErr w:type="gramStart"/>
+      <w:r>
+        <w:rPr>
+          <w:color w:val="000000"/>
+        </w:rPr>
+        <w:t>courses[</w:t>
+      </w:r>
+      <w:proofErr w:type="spellStart"/>
+      <w:proofErr w:type="gramEnd"/>
+      <w:r>
+        <w:rPr>
+          <w:color w:val="000000"/>
+        </w:rPr>
+        <w:t>techkids:course</w:t>
+      </w:r>
+      <w:proofErr w:type="spellEnd"/>
+      <w:r>
+        <w:rPr>
+          <w:color w:val="000000"/>
+        </w:rPr>
+        <w:t xml:space="preserve"> transaction; </w:t>
+      </w:r>
+      <w:proofErr w:type="spellStart"/>
+      <w:r>
+        <w:rPr>
+          <w:color w:val="000000"/>
+        </w:rPr>
+        <w:t>techguru:transaction</w:t>
+      </w:r>
+      <w:proofErr w:type="spellEnd"/>
+      <w:r>
+        <w:rPr>
+          <w:color w:val="000000"/>
+        </w:rPr>
+        <w:t xml:space="preserve"> per class] and users[transaction history])</w:t>
       </w:r>
     </w:p>
     <w:p>
@@ -6889,7 +7020,21 @@
           <w:color w:val="000000"/>
         </w:rPr>
         <w:lastRenderedPageBreak/>
-        <w:t>Will file a dispute for the transaction(refund or wrong amount)</w:t>
+        <w:t xml:space="preserve">Will file a dispute for the </w:t>
+      </w:r>
+      <w:proofErr w:type="gramStart"/>
+      <w:r>
+        <w:rPr>
+          <w:color w:val="000000"/>
+        </w:rPr>
+        <w:t>transaction(</w:t>
+      </w:r>
+      <w:proofErr w:type="gramEnd"/>
+      <w:r>
+        <w:rPr>
+          <w:color w:val="000000"/>
+        </w:rPr>
+        <w:t>refund or wrong amount)</w:t>
       </w:r>
     </w:p>
     <w:p>
@@ -7091,7 +7236,21 @@
         <w:rPr>
           <w:color w:val="000000"/>
         </w:rPr>
-        <w:t>: Admin can only close(set as complete) the disputes</w:t>
+        <w:t xml:space="preserve">: Admin can only </w:t>
+      </w:r>
+      <w:proofErr w:type="gramStart"/>
+      <w:r>
+        <w:rPr>
+          <w:color w:val="000000"/>
+        </w:rPr>
+        <w:t>close(</w:t>
+      </w:r>
+      <w:proofErr w:type="gramEnd"/>
+      <w:r>
+        <w:rPr>
+          <w:color w:val="000000"/>
+        </w:rPr>
+        <w:t>set as complete) the disputes</w:t>
       </w:r>
     </w:p>
     <w:p>

</xml_diff>

<commit_message>
Completion of the TechGuru Features
</commit_message>
<xml_diff>
--- a/docs/New Proposed_LIST OF MODULES.docx
+++ b/docs/New Proposed_LIST OF MODULES.docx
@@ -1,6 +1,6 @@
 
 <file path=word/document.xml><?xml version="1.0" encoding="utf-8"?>
-<w:document xmlns:wpc="http://schemas.microsoft.com/office/word/2010/wordprocessingCanvas" xmlns:cx="http://schemas.microsoft.com/office/drawing/2014/chartex" xmlns:cx1="http://schemas.microsoft.com/office/drawing/2015/9/8/chartex" xmlns:cx2="http://schemas.microsoft.com/office/drawing/2015/10/21/chartex" xmlns:cx3="http://schemas.microsoft.com/office/drawing/2016/5/9/chartex" xmlns:cx4="http://schemas.microsoft.com/office/drawing/2016/5/10/chartex" xmlns:cx5="http://schemas.microsoft.com/office/drawing/2016/5/11/chartex" xmlns:cx6="http://schemas.microsoft.com/office/drawing/2016/5/12/chartex" xmlns:cx7="http://schemas.microsoft.com/office/drawing/2016/5/13/chartex" xmlns:cx8="http://schemas.microsoft.com/office/drawing/2016/5/14/chartex" xmlns:mc="http://schemas.openxmlformats.org/markup-compatibility/2006" xmlns:aink="http://schemas.microsoft.com/office/drawing/2016/ink" xmlns:am3d="http://schemas.microsoft.com/office/drawing/2017/model3d" xmlns:o="urn:schemas-microsoft-com:office:office" xmlns:oel="http://schemas.microsoft.com/office/2019/extlst" xmlns:r="http://schemas.openxmlformats.org/officeDocument/2006/relationships" xmlns:m="http://schemas.openxmlformats.org/officeDocument/2006/math" xmlns:v="urn:schemas-microsoft-com:vml" xmlns:wp14="http://schemas.microsoft.com/office/word/2010/wordprocessingDrawing" xmlns:wp="http://schemas.openxmlformats.org/drawingml/2006/wordprocessingDrawing" xmlns:w10="urn:schemas-microsoft-com:office:word" xmlns:w="http://schemas.openxmlformats.org/wordprocessingml/2006/main" xmlns:w14="http://schemas.microsoft.com/office/word/2010/wordml" xmlns:w15="http://schemas.microsoft.com/office/word/2012/wordml" xmlns:w16cex="http://schemas.microsoft.com/office/word/2018/wordml/cex" xmlns:w16cid="http://schemas.microsoft.com/office/word/2016/wordml/cid" xmlns:w16="http://schemas.microsoft.com/office/word/2018/wordml" xmlns:w16du="http://schemas.microsoft.com/office/word/2023/wordml/word16du" xmlns:w16sdtdh="http://schemas.microsoft.com/office/word/2020/wordml/sdtdatahash" xmlns:w16se="http://schemas.microsoft.com/office/word/2015/wordml/symex" xmlns:wpg="http://schemas.microsoft.com/office/word/2010/wordprocessingGroup" xmlns:wpi="http://schemas.microsoft.com/office/word/2010/wordprocessingInk" xmlns:wne="http://schemas.microsoft.com/office/word/2006/wordml" xmlns:wps="http://schemas.microsoft.com/office/word/2010/wordprocessingShape" mc:Ignorable="w14 w15 w16se w16cid w16 w16cex w16sdtdh w16du wp14">
+<w:document xmlns:wpc="http://schemas.microsoft.com/office/word/2010/wordprocessingCanvas" xmlns:cx="http://schemas.microsoft.com/office/drawing/2014/chartex" xmlns:cx1="http://schemas.microsoft.com/office/drawing/2015/9/8/chartex" xmlns:cx2="http://schemas.microsoft.com/office/drawing/2015/10/21/chartex" xmlns:cx3="http://schemas.microsoft.com/office/drawing/2016/5/9/chartex" xmlns:cx4="http://schemas.microsoft.com/office/drawing/2016/5/10/chartex" xmlns:cx5="http://schemas.microsoft.com/office/drawing/2016/5/11/chartex" xmlns:cx6="http://schemas.microsoft.com/office/drawing/2016/5/12/chartex" xmlns:cx7="http://schemas.microsoft.com/office/drawing/2016/5/13/chartex" xmlns:cx8="http://schemas.microsoft.com/office/drawing/2016/5/14/chartex" xmlns:mc="http://schemas.openxmlformats.org/markup-compatibility/2006" xmlns:aink="http://schemas.microsoft.com/office/drawing/2016/ink" xmlns:am3d="http://schemas.microsoft.com/office/drawing/2017/model3d" xmlns:o="urn:schemas-microsoft-com:office:office" xmlns:oel="http://schemas.microsoft.com/office/2019/extlst" xmlns:r="http://schemas.openxmlformats.org/officeDocument/2006/relationships" xmlns:m="http://schemas.openxmlformats.org/officeDocument/2006/math" xmlns:v="urn:schemas-microsoft-com:vml" xmlns:wp14="http://schemas.microsoft.com/office/word/2010/wordprocessingDrawing" xmlns:wp="http://schemas.openxmlformats.org/drawingml/2006/wordprocessingDrawing" xmlns:w10="urn:schemas-microsoft-com:office:word" xmlns:w="http://schemas.openxmlformats.org/wordprocessingml/2006/main" xmlns:w14="http://schemas.microsoft.com/office/word/2010/wordml" xmlns:w15="http://schemas.microsoft.com/office/word/2012/wordml" xmlns:w16cex="http://schemas.microsoft.com/office/word/2018/wordml/cex" xmlns:w16cid="http://schemas.microsoft.com/office/word/2016/wordml/cid" xmlns:w16="http://schemas.microsoft.com/office/word/2018/wordml" xmlns:w16du="http://schemas.microsoft.com/office/word/2023/wordml/word16du" xmlns:w16sdtdh="http://schemas.microsoft.com/office/word/2020/wordml/sdtdatahash" xmlns:w16sdtfl="http://schemas.microsoft.com/office/word/2024/wordml/sdtformatlock" xmlns:w16se="http://schemas.microsoft.com/office/word/2015/wordml/symex" xmlns:wpg="http://schemas.microsoft.com/office/word/2010/wordprocessingGroup" xmlns:wpi="http://schemas.microsoft.com/office/word/2010/wordprocessingInk" xmlns:wne="http://schemas.microsoft.com/office/word/2006/wordml" xmlns:wps="http://schemas.microsoft.com/office/word/2010/wordprocessingShape" mc:Ignorable="w14 w15 w16se w16cid w16 w16cex w16sdtdh w16sdtfl w16du wp14">
   <w:body>
     <w:p>
       <w:pPr>
@@ -1957,13 +1957,17 @@
         <w:tc>
           <w:tcPr>
             <w:tcW w:w="1425" w:type="dxa"/>
-            <w:vAlign w:val="center"/>
-          </w:tcPr>
-          <w:p>
-            <w:pPr>
-              <w:jc w:val="center"/>
-            </w:pPr>
-            <w:r>
+            <w:shd w:val="clear" w:color="auto" w:fill="006600"/>
+            <w:vAlign w:val="center"/>
+          </w:tcPr>
+          <w:p>
+            <w:pPr>
+              <w:jc w:val="center"/>
+            </w:pPr>
+            <w:r>
+              <w:rPr>
+                <w:color w:val="FFFFFF" w:themeColor="background1"/>
+              </w:rPr>
               <w:t>*</w:t>
             </w:r>
           </w:p>
@@ -3725,13 +3729,20 @@
         <w:tc>
           <w:tcPr>
             <w:tcW w:w="1425" w:type="dxa"/>
-            <w:vAlign w:val="center"/>
-          </w:tcPr>
-          <w:p>
-            <w:pPr>
-              <w:jc w:val="center"/>
-            </w:pPr>
-            <w:r>
+            <w:shd w:val="clear" w:color="auto" w:fill="006600"/>
+            <w:vAlign w:val="center"/>
+          </w:tcPr>
+          <w:p>
+            <w:pPr>
+              <w:jc w:val="center"/>
+              <w:rPr>
+                <w:color w:val="FFFFFF" w:themeColor="background1"/>
+              </w:rPr>
+            </w:pPr>
+            <w:r>
+              <w:rPr>
+                <w:color w:val="FFFFFF" w:themeColor="background1"/>
+              </w:rPr>
               <w:t>*</w:t>
             </w:r>
           </w:p>
@@ -3776,13 +3787,20 @@
         <w:tc>
           <w:tcPr>
             <w:tcW w:w="1425" w:type="dxa"/>
-            <w:vAlign w:val="center"/>
-          </w:tcPr>
-          <w:p>
-            <w:pPr>
-              <w:jc w:val="center"/>
-            </w:pPr>
-            <w:r>
+            <w:shd w:val="clear" w:color="auto" w:fill="006600"/>
+            <w:vAlign w:val="center"/>
+          </w:tcPr>
+          <w:p>
+            <w:pPr>
+              <w:jc w:val="center"/>
+              <w:rPr>
+                <w:color w:val="FFFFFF" w:themeColor="background1"/>
+              </w:rPr>
+            </w:pPr>
+            <w:r>
+              <w:rPr>
+                <w:color w:val="FFFFFF" w:themeColor="background1"/>
+              </w:rPr>
               <w:t>*</w:t>
             </w:r>
           </w:p>
@@ -3830,13 +3848,20 @@
         <w:tc>
           <w:tcPr>
             <w:tcW w:w="1425" w:type="dxa"/>
-            <w:vAlign w:val="center"/>
-          </w:tcPr>
-          <w:p>
-            <w:pPr>
-              <w:jc w:val="center"/>
-            </w:pPr>
-            <w:r>
+            <w:shd w:val="clear" w:color="auto" w:fill="006600"/>
+            <w:vAlign w:val="center"/>
+          </w:tcPr>
+          <w:p>
+            <w:pPr>
+              <w:jc w:val="center"/>
+              <w:rPr>
+                <w:color w:val="FFFFFF" w:themeColor="background1"/>
+              </w:rPr>
+            </w:pPr>
+            <w:r>
+              <w:rPr>
+                <w:color w:val="FFFFFF" w:themeColor="background1"/>
+              </w:rPr>
               <w:t>*</w:t>
             </w:r>
           </w:p>
@@ -3881,13 +3906,20 @@
         <w:tc>
           <w:tcPr>
             <w:tcW w:w="1425" w:type="dxa"/>
-            <w:vAlign w:val="center"/>
-          </w:tcPr>
-          <w:p>
-            <w:pPr>
-              <w:jc w:val="center"/>
-            </w:pPr>
-            <w:r>
+            <w:shd w:val="clear" w:color="auto" w:fill="006600"/>
+            <w:vAlign w:val="center"/>
+          </w:tcPr>
+          <w:p>
+            <w:pPr>
+              <w:jc w:val="center"/>
+              <w:rPr>
+                <w:color w:val="FFFFFF" w:themeColor="background1"/>
+              </w:rPr>
+            </w:pPr>
+            <w:r>
+              <w:rPr>
+                <w:color w:val="FFFFFF" w:themeColor="background1"/>
+              </w:rPr>
               <w:t>*</w:t>
             </w:r>
           </w:p>
@@ -6923,33 +6955,49 @@
         <w:t>courses[</w:t>
       </w:r>
       <w:proofErr w:type="spellStart"/>
+      <w:r>
+        <w:rPr>
+          <w:color w:val="000000"/>
+        </w:rPr>
+        <w:t>techkids:course</w:t>
+      </w:r>
+      <w:proofErr w:type="spellEnd"/>
       <w:proofErr w:type="gramEnd"/>
       <w:r>
         <w:rPr>
           <w:color w:val="000000"/>
         </w:rPr>
-        <w:t>techkids:course</w:t>
+        <w:t xml:space="preserve"> transaction; </w:t>
+      </w:r>
+      <w:proofErr w:type="spellStart"/>
+      <w:proofErr w:type="gramStart"/>
+      <w:r>
+        <w:rPr>
+          <w:color w:val="000000"/>
+        </w:rPr>
+        <w:t>techguru:transaction</w:t>
       </w:r>
       <w:proofErr w:type="spellEnd"/>
-      <w:r>
-        <w:rPr>
-          <w:color w:val="000000"/>
-        </w:rPr>
-        <w:t xml:space="preserve"> transaction; </w:t>
-      </w:r>
-      <w:proofErr w:type="spellStart"/>
-      <w:r>
-        <w:rPr>
-          <w:color w:val="000000"/>
-        </w:rPr>
-        <w:t>techguru:transaction</w:t>
-      </w:r>
-      <w:proofErr w:type="spellEnd"/>
-      <w:r>
-        <w:rPr>
-          <w:color w:val="000000"/>
-        </w:rPr>
-        <w:t xml:space="preserve"> per class] and users[transaction history])</w:t>
+      <w:proofErr w:type="gramEnd"/>
+      <w:r>
+        <w:rPr>
+          <w:color w:val="000000"/>
+        </w:rPr>
+        <w:t xml:space="preserve"> per class] and </w:t>
+      </w:r>
+      <w:proofErr w:type="gramStart"/>
+      <w:r>
+        <w:rPr>
+          <w:color w:val="000000"/>
+        </w:rPr>
+        <w:t>users[</w:t>
+      </w:r>
+      <w:proofErr w:type="gramEnd"/>
+      <w:r>
+        <w:rPr>
+          <w:color w:val="000000"/>
+        </w:rPr>
+        <w:t>transaction history])</w:t>
       </w:r>
     </w:p>
     <w:p>
@@ -8708,7 +8756,7 @@
 </file>
 
 <file path=word/endnotes.xml><?xml version="1.0" encoding="utf-8"?>
-<w:endnotes xmlns:wpc="http://schemas.microsoft.com/office/word/2010/wordprocessingCanvas" xmlns:cx="http://schemas.microsoft.com/office/drawing/2014/chartex" xmlns:cx1="http://schemas.microsoft.com/office/drawing/2015/9/8/chartex" xmlns:cx2="http://schemas.microsoft.com/office/drawing/2015/10/21/chartex" xmlns:cx3="http://schemas.microsoft.com/office/drawing/2016/5/9/chartex" xmlns:cx4="http://schemas.microsoft.com/office/drawing/2016/5/10/chartex" xmlns:cx5="http://schemas.microsoft.com/office/drawing/2016/5/11/chartex" xmlns:cx6="http://schemas.microsoft.com/office/drawing/2016/5/12/chartex" xmlns:cx7="http://schemas.microsoft.com/office/drawing/2016/5/13/chartex" xmlns:cx8="http://schemas.microsoft.com/office/drawing/2016/5/14/chartex" xmlns:mc="http://schemas.openxmlformats.org/markup-compatibility/2006" xmlns:aink="http://schemas.microsoft.com/office/drawing/2016/ink" xmlns:am3d="http://schemas.microsoft.com/office/drawing/2017/model3d" xmlns:o="urn:schemas-microsoft-com:office:office" xmlns:oel="http://schemas.microsoft.com/office/2019/extlst" xmlns:r="http://schemas.openxmlformats.org/officeDocument/2006/relationships" xmlns:m="http://schemas.openxmlformats.org/officeDocument/2006/math" xmlns:v="urn:schemas-microsoft-com:vml" xmlns:wp14="http://schemas.microsoft.com/office/word/2010/wordprocessingDrawing" xmlns:wp="http://schemas.openxmlformats.org/drawingml/2006/wordprocessingDrawing" xmlns:w10="urn:schemas-microsoft-com:office:word" xmlns:w="http://schemas.openxmlformats.org/wordprocessingml/2006/main" xmlns:w14="http://schemas.microsoft.com/office/word/2010/wordml" xmlns:w15="http://schemas.microsoft.com/office/word/2012/wordml" xmlns:w16cex="http://schemas.microsoft.com/office/word/2018/wordml/cex" xmlns:w16cid="http://schemas.microsoft.com/office/word/2016/wordml/cid" xmlns:w16="http://schemas.microsoft.com/office/word/2018/wordml" xmlns:w16du="http://schemas.microsoft.com/office/word/2023/wordml/word16du" xmlns:w16sdtdh="http://schemas.microsoft.com/office/word/2020/wordml/sdtdatahash" xmlns:w16se="http://schemas.microsoft.com/office/word/2015/wordml/symex" xmlns:wpg="http://schemas.microsoft.com/office/word/2010/wordprocessingGroup" xmlns:wpi="http://schemas.microsoft.com/office/word/2010/wordprocessingInk" xmlns:wne="http://schemas.microsoft.com/office/word/2006/wordml" xmlns:wps="http://schemas.microsoft.com/office/word/2010/wordprocessingShape" mc:Ignorable="w14 w15 w16se w16cid w16 w16cex w16sdtdh w16du wp14">
+<w:endnotes xmlns:wpc="http://schemas.microsoft.com/office/word/2010/wordprocessingCanvas" xmlns:cx="http://schemas.microsoft.com/office/drawing/2014/chartex" xmlns:cx1="http://schemas.microsoft.com/office/drawing/2015/9/8/chartex" xmlns:cx2="http://schemas.microsoft.com/office/drawing/2015/10/21/chartex" xmlns:cx3="http://schemas.microsoft.com/office/drawing/2016/5/9/chartex" xmlns:cx4="http://schemas.microsoft.com/office/drawing/2016/5/10/chartex" xmlns:cx5="http://schemas.microsoft.com/office/drawing/2016/5/11/chartex" xmlns:cx6="http://schemas.microsoft.com/office/drawing/2016/5/12/chartex" xmlns:cx7="http://schemas.microsoft.com/office/drawing/2016/5/13/chartex" xmlns:cx8="http://schemas.microsoft.com/office/drawing/2016/5/14/chartex" xmlns:mc="http://schemas.openxmlformats.org/markup-compatibility/2006" xmlns:aink="http://schemas.microsoft.com/office/drawing/2016/ink" xmlns:am3d="http://schemas.microsoft.com/office/drawing/2017/model3d" xmlns:o="urn:schemas-microsoft-com:office:office" xmlns:oel="http://schemas.microsoft.com/office/2019/extlst" xmlns:r="http://schemas.openxmlformats.org/officeDocument/2006/relationships" xmlns:m="http://schemas.openxmlformats.org/officeDocument/2006/math" xmlns:v="urn:schemas-microsoft-com:vml" xmlns:wp14="http://schemas.microsoft.com/office/word/2010/wordprocessingDrawing" xmlns:wp="http://schemas.openxmlformats.org/drawingml/2006/wordprocessingDrawing" xmlns:w10="urn:schemas-microsoft-com:office:word" xmlns:w="http://schemas.openxmlformats.org/wordprocessingml/2006/main" xmlns:w14="http://schemas.microsoft.com/office/word/2010/wordml" xmlns:w15="http://schemas.microsoft.com/office/word/2012/wordml" xmlns:w16cex="http://schemas.microsoft.com/office/word/2018/wordml/cex" xmlns:w16cid="http://schemas.microsoft.com/office/word/2016/wordml/cid" xmlns:w16="http://schemas.microsoft.com/office/word/2018/wordml" xmlns:w16du="http://schemas.microsoft.com/office/word/2023/wordml/word16du" xmlns:w16sdtdh="http://schemas.microsoft.com/office/word/2020/wordml/sdtdatahash" xmlns:w16sdtfl="http://schemas.microsoft.com/office/word/2024/wordml/sdtformatlock" xmlns:w16se="http://schemas.microsoft.com/office/word/2015/wordml/symex" xmlns:wpg="http://schemas.microsoft.com/office/word/2010/wordprocessingGroup" xmlns:wpi="http://schemas.microsoft.com/office/word/2010/wordprocessingInk" xmlns:wne="http://schemas.microsoft.com/office/word/2006/wordml" xmlns:wps="http://schemas.microsoft.com/office/word/2010/wordprocessingShape" mc:Ignorable="w14 w15 w16se w16cid w16 w16cex w16sdtdh w16sdtfl w16du wp14">
   <w:endnote w:type="separator" w:id="-1">
     <w:p>
       <w:pPr>
@@ -8733,13 +8781,13 @@
 </file>
 
 <file path=word/footer1.xml><?xml version="1.0" encoding="utf-8"?>
-<w:ftr xmlns:wpc="http://schemas.microsoft.com/office/word/2010/wordprocessingCanvas" xmlns:cx="http://schemas.microsoft.com/office/drawing/2014/chartex" xmlns:cx1="http://schemas.microsoft.com/office/drawing/2015/9/8/chartex" xmlns:cx2="http://schemas.microsoft.com/office/drawing/2015/10/21/chartex" xmlns:cx3="http://schemas.microsoft.com/office/drawing/2016/5/9/chartex" xmlns:cx4="http://schemas.microsoft.com/office/drawing/2016/5/10/chartex" xmlns:cx5="http://schemas.microsoft.com/office/drawing/2016/5/11/chartex" xmlns:cx6="http://schemas.microsoft.com/office/drawing/2016/5/12/chartex" xmlns:cx7="http://schemas.microsoft.com/office/drawing/2016/5/13/chartex" xmlns:cx8="http://schemas.microsoft.com/office/drawing/2016/5/14/chartex" xmlns:mc="http://schemas.openxmlformats.org/markup-compatibility/2006" xmlns:aink="http://schemas.microsoft.com/office/drawing/2016/ink" xmlns:am3d="http://schemas.microsoft.com/office/drawing/2017/model3d" xmlns:o="urn:schemas-microsoft-com:office:office" xmlns:oel="http://schemas.microsoft.com/office/2019/extlst" xmlns:r="http://schemas.openxmlformats.org/officeDocument/2006/relationships" xmlns:m="http://schemas.openxmlformats.org/officeDocument/2006/math" xmlns:v="urn:schemas-microsoft-com:vml" xmlns:wp14="http://schemas.microsoft.com/office/word/2010/wordprocessingDrawing" xmlns:wp="http://schemas.openxmlformats.org/drawingml/2006/wordprocessingDrawing" xmlns:w10="urn:schemas-microsoft-com:office:word" xmlns:w="http://schemas.openxmlformats.org/wordprocessingml/2006/main" xmlns:w14="http://schemas.microsoft.com/office/word/2010/wordml" xmlns:w15="http://schemas.microsoft.com/office/word/2012/wordml" xmlns:w16cex="http://schemas.microsoft.com/office/word/2018/wordml/cex" xmlns:w16cid="http://schemas.microsoft.com/office/word/2016/wordml/cid" xmlns:w16="http://schemas.microsoft.com/office/word/2018/wordml" xmlns:w16du="http://schemas.microsoft.com/office/word/2023/wordml/word16du" xmlns:w16sdtdh="http://schemas.microsoft.com/office/word/2020/wordml/sdtdatahash" xmlns:w16se="http://schemas.microsoft.com/office/word/2015/wordml/symex" xmlns:wpg="http://schemas.microsoft.com/office/word/2010/wordprocessingGroup" xmlns:wpi="http://schemas.microsoft.com/office/word/2010/wordprocessingInk" xmlns:wne="http://schemas.microsoft.com/office/word/2006/wordml" xmlns:wps="http://schemas.microsoft.com/office/word/2010/wordprocessingShape" mc:Ignorable="w14 w15 w16se w16cid w16 w16cex w16sdtdh w16du wp14">
+<w:ftr xmlns:wpc="http://schemas.microsoft.com/office/word/2010/wordprocessingCanvas" xmlns:cx="http://schemas.microsoft.com/office/drawing/2014/chartex" xmlns:cx1="http://schemas.microsoft.com/office/drawing/2015/9/8/chartex" xmlns:cx2="http://schemas.microsoft.com/office/drawing/2015/10/21/chartex" xmlns:cx3="http://schemas.microsoft.com/office/drawing/2016/5/9/chartex" xmlns:cx4="http://schemas.microsoft.com/office/drawing/2016/5/10/chartex" xmlns:cx5="http://schemas.microsoft.com/office/drawing/2016/5/11/chartex" xmlns:cx6="http://schemas.microsoft.com/office/drawing/2016/5/12/chartex" xmlns:cx7="http://schemas.microsoft.com/office/drawing/2016/5/13/chartex" xmlns:cx8="http://schemas.microsoft.com/office/drawing/2016/5/14/chartex" xmlns:mc="http://schemas.openxmlformats.org/markup-compatibility/2006" xmlns:aink="http://schemas.microsoft.com/office/drawing/2016/ink" xmlns:am3d="http://schemas.microsoft.com/office/drawing/2017/model3d" xmlns:o="urn:schemas-microsoft-com:office:office" xmlns:oel="http://schemas.microsoft.com/office/2019/extlst" xmlns:r="http://schemas.openxmlformats.org/officeDocument/2006/relationships" xmlns:m="http://schemas.openxmlformats.org/officeDocument/2006/math" xmlns:v="urn:schemas-microsoft-com:vml" xmlns:wp14="http://schemas.microsoft.com/office/word/2010/wordprocessingDrawing" xmlns:wp="http://schemas.openxmlformats.org/drawingml/2006/wordprocessingDrawing" xmlns:w10="urn:schemas-microsoft-com:office:word" xmlns:w="http://schemas.openxmlformats.org/wordprocessingml/2006/main" xmlns:w14="http://schemas.microsoft.com/office/word/2010/wordml" xmlns:w15="http://schemas.microsoft.com/office/word/2012/wordml" xmlns:w16cex="http://schemas.microsoft.com/office/word/2018/wordml/cex" xmlns:w16cid="http://schemas.microsoft.com/office/word/2016/wordml/cid" xmlns:w16="http://schemas.microsoft.com/office/word/2018/wordml" xmlns:w16du="http://schemas.microsoft.com/office/word/2023/wordml/word16du" xmlns:w16sdtdh="http://schemas.microsoft.com/office/word/2020/wordml/sdtdatahash" xmlns:w16sdtfl="http://schemas.microsoft.com/office/word/2024/wordml/sdtformatlock" xmlns:w16se="http://schemas.microsoft.com/office/word/2015/wordml/symex" xmlns:wpg="http://schemas.microsoft.com/office/word/2010/wordprocessingGroup" xmlns:wpi="http://schemas.microsoft.com/office/word/2010/wordprocessingInk" xmlns:wne="http://schemas.microsoft.com/office/word/2006/wordml" xmlns:wps="http://schemas.microsoft.com/office/word/2010/wordprocessingShape" mc:Ignorable="w14 w15 w16se w16cid w16 w16cex w16sdtdh w16sdtfl w16du wp14">
   <w:p/>
 </w:ftr>
 </file>
 
 <file path=word/footnotes.xml><?xml version="1.0" encoding="utf-8"?>
-<w:footnotes xmlns:wpc="http://schemas.microsoft.com/office/word/2010/wordprocessingCanvas" xmlns:cx="http://schemas.microsoft.com/office/drawing/2014/chartex" xmlns:cx1="http://schemas.microsoft.com/office/drawing/2015/9/8/chartex" xmlns:cx2="http://schemas.microsoft.com/office/drawing/2015/10/21/chartex" xmlns:cx3="http://schemas.microsoft.com/office/drawing/2016/5/9/chartex" xmlns:cx4="http://schemas.microsoft.com/office/drawing/2016/5/10/chartex" xmlns:cx5="http://schemas.microsoft.com/office/drawing/2016/5/11/chartex" xmlns:cx6="http://schemas.microsoft.com/office/drawing/2016/5/12/chartex" xmlns:cx7="http://schemas.microsoft.com/office/drawing/2016/5/13/chartex" xmlns:cx8="http://schemas.microsoft.com/office/drawing/2016/5/14/chartex" xmlns:mc="http://schemas.openxmlformats.org/markup-compatibility/2006" xmlns:aink="http://schemas.microsoft.com/office/drawing/2016/ink" xmlns:am3d="http://schemas.microsoft.com/office/drawing/2017/model3d" xmlns:o="urn:schemas-microsoft-com:office:office" xmlns:oel="http://schemas.microsoft.com/office/2019/extlst" xmlns:r="http://schemas.openxmlformats.org/officeDocument/2006/relationships" xmlns:m="http://schemas.openxmlformats.org/officeDocument/2006/math" xmlns:v="urn:schemas-microsoft-com:vml" xmlns:wp14="http://schemas.microsoft.com/office/word/2010/wordprocessingDrawing" xmlns:wp="http://schemas.openxmlformats.org/drawingml/2006/wordprocessingDrawing" xmlns:w10="urn:schemas-microsoft-com:office:word" xmlns:w="http://schemas.openxmlformats.org/wordprocessingml/2006/main" xmlns:w14="http://schemas.microsoft.com/office/word/2010/wordml" xmlns:w15="http://schemas.microsoft.com/office/word/2012/wordml" xmlns:w16cex="http://schemas.microsoft.com/office/word/2018/wordml/cex" xmlns:w16cid="http://schemas.microsoft.com/office/word/2016/wordml/cid" xmlns:w16="http://schemas.microsoft.com/office/word/2018/wordml" xmlns:w16du="http://schemas.microsoft.com/office/word/2023/wordml/word16du" xmlns:w16sdtdh="http://schemas.microsoft.com/office/word/2020/wordml/sdtdatahash" xmlns:w16se="http://schemas.microsoft.com/office/word/2015/wordml/symex" xmlns:wpg="http://schemas.microsoft.com/office/word/2010/wordprocessingGroup" xmlns:wpi="http://schemas.microsoft.com/office/word/2010/wordprocessingInk" xmlns:wne="http://schemas.microsoft.com/office/word/2006/wordml" xmlns:wps="http://schemas.microsoft.com/office/word/2010/wordprocessingShape" mc:Ignorable="w14 w15 w16se w16cid w16 w16cex w16sdtdh w16du wp14">
+<w:footnotes xmlns:wpc="http://schemas.microsoft.com/office/word/2010/wordprocessingCanvas" xmlns:cx="http://schemas.microsoft.com/office/drawing/2014/chartex" xmlns:cx1="http://schemas.microsoft.com/office/drawing/2015/9/8/chartex" xmlns:cx2="http://schemas.microsoft.com/office/drawing/2015/10/21/chartex" xmlns:cx3="http://schemas.microsoft.com/office/drawing/2016/5/9/chartex" xmlns:cx4="http://schemas.microsoft.com/office/drawing/2016/5/10/chartex" xmlns:cx5="http://schemas.microsoft.com/office/drawing/2016/5/11/chartex" xmlns:cx6="http://schemas.microsoft.com/office/drawing/2016/5/12/chartex" xmlns:cx7="http://schemas.microsoft.com/office/drawing/2016/5/13/chartex" xmlns:cx8="http://schemas.microsoft.com/office/drawing/2016/5/14/chartex" xmlns:mc="http://schemas.openxmlformats.org/markup-compatibility/2006" xmlns:aink="http://schemas.microsoft.com/office/drawing/2016/ink" xmlns:am3d="http://schemas.microsoft.com/office/drawing/2017/model3d" xmlns:o="urn:schemas-microsoft-com:office:office" xmlns:oel="http://schemas.microsoft.com/office/2019/extlst" xmlns:r="http://schemas.openxmlformats.org/officeDocument/2006/relationships" xmlns:m="http://schemas.openxmlformats.org/officeDocument/2006/math" xmlns:v="urn:schemas-microsoft-com:vml" xmlns:wp14="http://schemas.microsoft.com/office/word/2010/wordprocessingDrawing" xmlns:wp="http://schemas.openxmlformats.org/drawingml/2006/wordprocessingDrawing" xmlns:w10="urn:schemas-microsoft-com:office:word" xmlns:w="http://schemas.openxmlformats.org/wordprocessingml/2006/main" xmlns:w14="http://schemas.microsoft.com/office/word/2010/wordml" xmlns:w15="http://schemas.microsoft.com/office/word/2012/wordml" xmlns:w16cex="http://schemas.microsoft.com/office/word/2018/wordml/cex" xmlns:w16cid="http://schemas.microsoft.com/office/word/2016/wordml/cid" xmlns:w16="http://schemas.microsoft.com/office/word/2018/wordml" xmlns:w16du="http://schemas.microsoft.com/office/word/2023/wordml/word16du" xmlns:w16sdtdh="http://schemas.microsoft.com/office/word/2020/wordml/sdtdatahash" xmlns:w16sdtfl="http://schemas.microsoft.com/office/word/2024/wordml/sdtformatlock" xmlns:w16se="http://schemas.microsoft.com/office/word/2015/wordml/symex" xmlns:wpg="http://schemas.microsoft.com/office/word/2010/wordprocessingGroup" xmlns:wpi="http://schemas.microsoft.com/office/word/2010/wordprocessingInk" xmlns:wne="http://schemas.microsoft.com/office/word/2006/wordml" xmlns:wps="http://schemas.microsoft.com/office/word/2010/wordprocessingShape" mc:Ignorable="w14 w15 w16se w16cid w16 w16cex w16sdtdh w16sdtfl w16du wp14">
   <w:footnote w:type="separator" w:id="-1">
     <w:p>
       <w:pPr>
@@ -8764,7 +8812,7 @@
 </file>
 
 <file path=word/numbering.xml><?xml version="1.0" encoding="utf-8"?>
-<w:numbering xmlns:wpc="http://schemas.microsoft.com/office/word/2010/wordprocessingCanvas" xmlns:cx="http://schemas.microsoft.com/office/drawing/2014/chartex" xmlns:cx1="http://schemas.microsoft.com/office/drawing/2015/9/8/chartex" xmlns:cx2="http://schemas.microsoft.com/office/drawing/2015/10/21/chartex" xmlns:cx3="http://schemas.microsoft.com/office/drawing/2016/5/9/chartex" xmlns:cx4="http://schemas.microsoft.com/office/drawing/2016/5/10/chartex" xmlns:cx5="http://schemas.microsoft.com/office/drawing/2016/5/11/chartex" xmlns:cx6="http://schemas.microsoft.com/office/drawing/2016/5/12/chartex" xmlns:cx7="http://schemas.microsoft.com/office/drawing/2016/5/13/chartex" xmlns:cx8="http://schemas.microsoft.com/office/drawing/2016/5/14/chartex" xmlns:mc="http://schemas.openxmlformats.org/markup-compatibility/2006" xmlns:aink="http://schemas.microsoft.com/office/drawing/2016/ink" xmlns:am3d="http://schemas.microsoft.com/office/drawing/2017/model3d" xmlns:o="urn:schemas-microsoft-com:office:office" xmlns:oel="http://schemas.microsoft.com/office/2019/extlst" xmlns:r="http://schemas.openxmlformats.org/officeDocument/2006/relationships" xmlns:m="http://schemas.openxmlformats.org/officeDocument/2006/math" xmlns:v="urn:schemas-microsoft-com:vml" xmlns:wp14="http://schemas.microsoft.com/office/word/2010/wordprocessingDrawing" xmlns:wp="http://schemas.openxmlformats.org/drawingml/2006/wordprocessingDrawing" xmlns:w10="urn:schemas-microsoft-com:office:word" xmlns:w="http://schemas.openxmlformats.org/wordprocessingml/2006/main" xmlns:w14="http://schemas.microsoft.com/office/word/2010/wordml" xmlns:w15="http://schemas.microsoft.com/office/word/2012/wordml" xmlns:w16cex="http://schemas.microsoft.com/office/word/2018/wordml/cex" xmlns:w16cid="http://schemas.microsoft.com/office/word/2016/wordml/cid" xmlns:w16="http://schemas.microsoft.com/office/word/2018/wordml" xmlns:w16du="http://schemas.microsoft.com/office/word/2023/wordml/word16du" xmlns:w16sdtdh="http://schemas.microsoft.com/office/word/2020/wordml/sdtdatahash" xmlns:w16se="http://schemas.microsoft.com/office/word/2015/wordml/symex" xmlns:wpg="http://schemas.microsoft.com/office/word/2010/wordprocessingGroup" xmlns:wpi="http://schemas.microsoft.com/office/word/2010/wordprocessingInk" xmlns:wne="http://schemas.microsoft.com/office/word/2006/wordml" xmlns:wps="http://schemas.microsoft.com/office/word/2010/wordprocessingShape" mc:Ignorable="w14 w15 w16se w16cid w16 w16cex w16sdtdh w16du wp14">
+<w:numbering xmlns:wpc="http://schemas.microsoft.com/office/word/2010/wordprocessingCanvas" xmlns:cx="http://schemas.microsoft.com/office/drawing/2014/chartex" xmlns:cx1="http://schemas.microsoft.com/office/drawing/2015/9/8/chartex" xmlns:cx2="http://schemas.microsoft.com/office/drawing/2015/10/21/chartex" xmlns:cx3="http://schemas.microsoft.com/office/drawing/2016/5/9/chartex" xmlns:cx4="http://schemas.microsoft.com/office/drawing/2016/5/10/chartex" xmlns:cx5="http://schemas.microsoft.com/office/drawing/2016/5/11/chartex" xmlns:cx6="http://schemas.microsoft.com/office/drawing/2016/5/12/chartex" xmlns:cx7="http://schemas.microsoft.com/office/drawing/2016/5/13/chartex" xmlns:cx8="http://schemas.microsoft.com/office/drawing/2016/5/14/chartex" xmlns:mc="http://schemas.openxmlformats.org/markup-compatibility/2006" xmlns:aink="http://schemas.microsoft.com/office/drawing/2016/ink" xmlns:am3d="http://schemas.microsoft.com/office/drawing/2017/model3d" xmlns:o="urn:schemas-microsoft-com:office:office" xmlns:oel="http://schemas.microsoft.com/office/2019/extlst" xmlns:r="http://schemas.openxmlformats.org/officeDocument/2006/relationships" xmlns:m="http://schemas.openxmlformats.org/officeDocument/2006/math" xmlns:v="urn:schemas-microsoft-com:vml" xmlns:wp14="http://schemas.microsoft.com/office/word/2010/wordprocessingDrawing" xmlns:wp="http://schemas.openxmlformats.org/drawingml/2006/wordprocessingDrawing" xmlns:w10="urn:schemas-microsoft-com:office:word" xmlns:w="http://schemas.openxmlformats.org/wordprocessingml/2006/main" xmlns:w14="http://schemas.microsoft.com/office/word/2010/wordml" xmlns:w15="http://schemas.microsoft.com/office/word/2012/wordml" xmlns:w16cex="http://schemas.microsoft.com/office/word/2018/wordml/cex" xmlns:w16cid="http://schemas.microsoft.com/office/word/2016/wordml/cid" xmlns:w16="http://schemas.microsoft.com/office/word/2018/wordml" xmlns:w16du="http://schemas.microsoft.com/office/word/2023/wordml/word16du" xmlns:w16sdtdh="http://schemas.microsoft.com/office/word/2020/wordml/sdtdatahash" xmlns:w16sdtfl="http://schemas.microsoft.com/office/word/2024/wordml/sdtformatlock" xmlns:w16se="http://schemas.microsoft.com/office/word/2015/wordml/symex" xmlns:wpg="http://schemas.microsoft.com/office/word/2010/wordprocessingGroup" xmlns:wpi="http://schemas.microsoft.com/office/word/2010/wordprocessingInk" xmlns:wne="http://schemas.microsoft.com/office/word/2006/wordml" xmlns:wps="http://schemas.microsoft.com/office/word/2010/wordprocessingShape" mc:Ignorable="w14 w15 w16se w16cid w16 w16cex w16sdtdh w16sdtfl w16du wp14">
   <w:abstractNum w:abstractNumId="0" w15:restartNumberingAfterBreak="0">
     <w:nsid w:val="3EF613CA"/>
     <w:multiLevelType w:val="multilevel"/>
@@ -9001,7 +9049,7 @@
 </file>
 
 <file path=word/styles.xml><?xml version="1.0" encoding="utf-8"?>
-<w:styles xmlns:mc="http://schemas.openxmlformats.org/markup-compatibility/2006" xmlns:r="http://schemas.openxmlformats.org/officeDocument/2006/relationships" xmlns:w="http://schemas.openxmlformats.org/wordprocessingml/2006/main" xmlns:w14="http://schemas.microsoft.com/office/word/2010/wordml" xmlns:w15="http://schemas.microsoft.com/office/word/2012/wordml" xmlns:w16cex="http://schemas.microsoft.com/office/word/2018/wordml/cex" xmlns:w16cid="http://schemas.microsoft.com/office/word/2016/wordml/cid" xmlns:w16="http://schemas.microsoft.com/office/word/2018/wordml" xmlns:w16du="http://schemas.microsoft.com/office/word/2023/wordml/word16du" xmlns:w16sdtdh="http://schemas.microsoft.com/office/word/2020/wordml/sdtdatahash" xmlns:w16se="http://schemas.microsoft.com/office/word/2015/wordml/symex" mc:Ignorable="w14 w15 w16se w16cid w16 w16cex w16sdtdh w16du">
+<w:styles xmlns:mc="http://schemas.openxmlformats.org/markup-compatibility/2006" xmlns:r="http://schemas.openxmlformats.org/officeDocument/2006/relationships" xmlns:w="http://schemas.openxmlformats.org/wordprocessingml/2006/main" xmlns:w14="http://schemas.microsoft.com/office/word/2010/wordml" xmlns:w15="http://schemas.microsoft.com/office/word/2012/wordml" xmlns:w16cex="http://schemas.microsoft.com/office/word/2018/wordml/cex" xmlns:w16cid="http://schemas.microsoft.com/office/word/2016/wordml/cid" xmlns:w16="http://schemas.microsoft.com/office/word/2018/wordml" xmlns:w16du="http://schemas.microsoft.com/office/word/2023/wordml/word16du" xmlns:w16sdtdh="http://schemas.microsoft.com/office/word/2020/wordml/sdtdatahash" xmlns:w16sdtfl="http://schemas.microsoft.com/office/word/2024/wordml/sdtformatlock" xmlns:w16se="http://schemas.microsoft.com/office/word/2015/wordml/symex" mc:Ignorable="w14 w15 w16se w16cid w16 w16cex w16sdtdh w16sdtfl w16du">
   <w:docDefaults>
     <w:rPrDefault>
       <w:rPr>

</xml_diff>

<commit_message>
Preliminary update for TechKid features
</commit_message>
<xml_diff>
--- a/docs/New Proposed_LIST OF MODULES.docx
+++ b/docs/New Proposed_LIST OF MODULES.docx
@@ -2296,13 +2296,20 @@
         <w:tc>
           <w:tcPr>
             <w:tcW w:w="1425" w:type="dxa"/>
-            <w:vAlign w:val="center"/>
-          </w:tcPr>
-          <w:p>
-            <w:pPr>
-              <w:jc w:val="center"/>
-            </w:pPr>
-            <w:r>
+            <w:shd w:val="clear" w:color="auto" w:fill="006600"/>
+            <w:vAlign w:val="center"/>
+          </w:tcPr>
+          <w:p>
+            <w:pPr>
+              <w:jc w:val="center"/>
+              <w:rPr>
+                <w:color w:val="FFFFFF" w:themeColor="background1"/>
+              </w:rPr>
+            </w:pPr>
+            <w:r>
+              <w:rPr>
+                <w:color w:val="FFFFFF" w:themeColor="background1"/>
+              </w:rPr>
               <w:t>*</w:t>
             </w:r>
           </w:p>
@@ -3964,13 +3971,20 @@
         <w:tc>
           <w:tcPr>
             <w:tcW w:w="1425" w:type="dxa"/>
-            <w:vAlign w:val="center"/>
-          </w:tcPr>
-          <w:p>
-            <w:pPr>
-              <w:jc w:val="center"/>
-            </w:pPr>
-            <w:r>
+            <w:shd w:val="clear" w:color="auto" w:fill="006600"/>
+            <w:vAlign w:val="center"/>
+          </w:tcPr>
+          <w:p>
+            <w:pPr>
+              <w:jc w:val="center"/>
+              <w:rPr>
+                <w:color w:val="FFFFFF" w:themeColor="background1"/>
+              </w:rPr>
+            </w:pPr>
+            <w:r>
+              <w:rPr>
+                <w:color w:val="FFFFFF" w:themeColor="background1"/>
+              </w:rPr>
               <w:t>*</w:t>
             </w:r>
           </w:p>

</xml_diff>

<commit_message>
Preliminary update on the techkid features
</commit_message>
<xml_diff>
--- a/docs/New Proposed_LIST OF MODULES.docx
+++ b/docs/New Proposed_LIST OF MODULES.docx
@@ -1914,13 +1914,20 @@
         <w:tc>
           <w:tcPr>
             <w:tcW w:w="1272" w:type="dxa"/>
-            <w:vAlign w:val="center"/>
-          </w:tcPr>
-          <w:p>
-            <w:pPr>
-              <w:jc w:val="center"/>
-            </w:pPr>
-            <w:r>
+            <w:shd w:val="clear" w:color="auto" w:fill="006600"/>
+            <w:vAlign w:val="center"/>
+          </w:tcPr>
+          <w:p>
+            <w:pPr>
+              <w:jc w:val="center"/>
+              <w:rPr>
+                <w:color w:val="FFFFFF" w:themeColor="background1"/>
+              </w:rPr>
+            </w:pPr>
+            <w:r>
+              <w:rPr>
+                <w:color w:val="FFFFFF" w:themeColor="background1"/>
+              </w:rPr>
               <w:t>*</w:t>
             </w:r>
           </w:p>

</xml_diff>

<commit_message>
Updated commit message with fixes
</commit_message>
<xml_diff>
--- a/docs/New Proposed_LIST OF MODULES.docx
+++ b/docs/New Proposed_LIST OF MODULES.docx
@@ -1,6 +1,6 @@
 
 <file path=word/document.xml><?xml version="1.0" encoding="utf-8"?>
-<w:document xmlns:wpc="http://schemas.microsoft.com/office/word/2010/wordprocessingCanvas" xmlns:cx="http://schemas.microsoft.com/office/drawing/2014/chartex" xmlns:cx1="http://schemas.microsoft.com/office/drawing/2015/9/8/chartex" xmlns:cx2="http://schemas.microsoft.com/office/drawing/2015/10/21/chartex" xmlns:cx3="http://schemas.microsoft.com/office/drawing/2016/5/9/chartex" xmlns:cx4="http://schemas.microsoft.com/office/drawing/2016/5/10/chartex" xmlns:cx5="http://schemas.microsoft.com/office/drawing/2016/5/11/chartex" xmlns:cx6="http://schemas.microsoft.com/office/drawing/2016/5/12/chartex" xmlns:cx7="http://schemas.microsoft.com/office/drawing/2016/5/13/chartex" xmlns:cx8="http://schemas.microsoft.com/office/drawing/2016/5/14/chartex" xmlns:mc="http://schemas.openxmlformats.org/markup-compatibility/2006" xmlns:aink="http://schemas.microsoft.com/office/drawing/2016/ink" xmlns:am3d="http://schemas.microsoft.com/office/drawing/2017/model3d" xmlns:o="urn:schemas-microsoft-com:office:office" xmlns:oel="http://schemas.microsoft.com/office/2019/extlst" xmlns:r="http://schemas.openxmlformats.org/officeDocument/2006/relationships" xmlns:m="http://schemas.openxmlformats.org/officeDocument/2006/math" xmlns:v="urn:schemas-microsoft-com:vml" xmlns:wp14="http://schemas.microsoft.com/office/word/2010/wordprocessingDrawing" xmlns:wp="http://schemas.openxmlformats.org/drawingml/2006/wordprocessingDrawing" xmlns:w10="urn:schemas-microsoft-com:office:word" xmlns:w="http://schemas.openxmlformats.org/wordprocessingml/2006/main" xmlns:w14="http://schemas.microsoft.com/office/word/2010/wordml" xmlns:w15="http://schemas.microsoft.com/office/word/2012/wordml" xmlns:w16cex="http://schemas.microsoft.com/office/word/2018/wordml/cex" xmlns:w16cid="http://schemas.microsoft.com/office/word/2016/wordml/cid" xmlns:w16="http://schemas.microsoft.com/office/word/2018/wordml" xmlns:w16du="http://schemas.microsoft.com/office/word/2023/wordml/word16du" xmlns:w16sdtdh="http://schemas.microsoft.com/office/word/2020/wordml/sdtdatahash" xmlns:w16sdtfl="http://schemas.microsoft.com/office/word/2024/wordml/sdtformatlock" xmlns:w16se="http://schemas.microsoft.com/office/word/2015/wordml/symex" xmlns:wpg="http://schemas.microsoft.com/office/word/2010/wordprocessingGroup" xmlns:wpi="http://schemas.microsoft.com/office/word/2010/wordprocessingInk" xmlns:wne="http://schemas.microsoft.com/office/word/2006/wordml" xmlns:wps="http://schemas.microsoft.com/office/word/2010/wordprocessingShape" mc:Ignorable="w14 w15 w16se w16cid w16 w16cex w16sdtdh w16sdtfl w16du wp14">
+<w:document xmlns:wpc="http://schemas.microsoft.com/office/word/2010/wordprocessingCanvas" xmlns:cx="http://schemas.microsoft.com/office/drawing/2014/chartex" xmlns:cx1="http://schemas.microsoft.com/office/drawing/2015/9/8/chartex" xmlns:cx2="http://schemas.microsoft.com/office/drawing/2015/10/21/chartex" xmlns:cx3="http://schemas.microsoft.com/office/drawing/2016/5/9/chartex" xmlns:cx4="http://schemas.microsoft.com/office/drawing/2016/5/10/chartex" xmlns:cx5="http://schemas.microsoft.com/office/drawing/2016/5/11/chartex" xmlns:cx6="http://schemas.microsoft.com/office/drawing/2016/5/12/chartex" xmlns:cx7="http://schemas.microsoft.com/office/drawing/2016/5/13/chartex" xmlns:cx8="http://schemas.microsoft.com/office/drawing/2016/5/14/chartex" xmlns:mc="http://schemas.openxmlformats.org/markup-compatibility/2006" xmlns:aink="http://schemas.microsoft.com/office/drawing/2016/ink" xmlns:am3d="http://schemas.microsoft.com/office/drawing/2017/model3d" xmlns:o="urn:schemas-microsoft-com:office:office" xmlns:oel="http://schemas.microsoft.com/office/2019/extlst" xmlns:r="http://schemas.openxmlformats.org/officeDocument/2006/relationships" xmlns:m="http://schemas.openxmlformats.org/officeDocument/2006/math" xmlns:v="urn:schemas-microsoft-com:vml" xmlns:wp14="http://schemas.microsoft.com/office/word/2010/wordprocessingDrawing" xmlns:wp="http://schemas.openxmlformats.org/drawingml/2006/wordprocessingDrawing" xmlns:w10="urn:schemas-microsoft-com:office:word" xmlns:w="http://schemas.openxmlformats.org/wordprocessingml/2006/main" xmlns:w14="http://schemas.microsoft.com/office/word/2010/wordml" xmlns:w15="http://schemas.microsoft.com/office/word/2012/wordml" xmlns:w16cex="http://schemas.microsoft.com/office/word/2018/wordml/cex" xmlns:w16cid="http://schemas.microsoft.com/office/word/2016/wordml/cid" xmlns:w16="http://schemas.microsoft.com/office/word/2018/wordml" xmlns:w16du="http://schemas.microsoft.com/office/word/2023/wordml/word16du" xmlns:w16sdtdh="http://schemas.microsoft.com/office/word/2020/wordml/sdtdatahash" xmlns:w16se="http://schemas.microsoft.com/office/word/2015/wordml/symex" xmlns:wpg="http://schemas.microsoft.com/office/word/2010/wordprocessingGroup" xmlns:wpi="http://schemas.microsoft.com/office/word/2010/wordprocessingInk" xmlns:wne="http://schemas.microsoft.com/office/word/2006/wordml" xmlns:wps="http://schemas.microsoft.com/office/word/2010/wordprocessingShape" mc:Ignorable="w14 w15 w16se w16cid w16 w16cex w16sdtdh w16du wp14">
   <w:body>
     <w:p>
       <w:pPr>
@@ -1634,13 +1634,20 @@
         <w:tc>
           <w:tcPr>
             <w:tcW w:w="1008" w:type="dxa"/>
-            <w:vAlign w:val="center"/>
-          </w:tcPr>
-          <w:p>
-            <w:pPr>
-              <w:jc w:val="center"/>
-            </w:pPr>
-            <w:r>
+            <w:shd w:val="clear" w:color="auto" w:fill="006600"/>
+            <w:vAlign w:val="center"/>
+          </w:tcPr>
+          <w:p>
+            <w:pPr>
+              <w:jc w:val="center"/>
+              <w:rPr>
+                <w:color w:val="FFFFFF" w:themeColor="background1"/>
+              </w:rPr>
+            </w:pPr>
+            <w:r>
+              <w:rPr>
+                <w:color w:val="FFFFFF" w:themeColor="background1"/>
+              </w:rPr>
               <w:t>*</w:t>
             </w:r>
           </w:p>
@@ -1757,13 +1764,20 @@
         <w:tc>
           <w:tcPr>
             <w:tcW w:w="1008" w:type="dxa"/>
-            <w:vAlign w:val="center"/>
-          </w:tcPr>
-          <w:p>
-            <w:pPr>
-              <w:jc w:val="center"/>
-            </w:pPr>
-            <w:r>
+            <w:shd w:val="clear" w:color="auto" w:fill="006600"/>
+            <w:vAlign w:val="center"/>
+          </w:tcPr>
+          <w:p>
+            <w:pPr>
+              <w:jc w:val="center"/>
+              <w:rPr>
+                <w:color w:val="FFFFFF" w:themeColor="background1"/>
+              </w:rPr>
+            </w:pPr>
+            <w:r>
+              <w:rPr>
+                <w:color w:val="FFFFFF" w:themeColor="background1"/>
+              </w:rPr>
               <w:t>*</w:t>
             </w:r>
           </w:p>
@@ -1935,6 +1949,7 @@
         <w:tc>
           <w:tcPr>
             <w:tcW w:w="1008" w:type="dxa"/>
+            <w:shd w:val="clear" w:color="auto" w:fill="006600"/>
             <w:vAlign w:val="center"/>
           </w:tcPr>
           <w:p>
@@ -1942,9 +1957,13 @@
               <w:jc w:val="center"/>
               <w:rPr>
                 <w:b/>
-              </w:rPr>
-            </w:pPr>
-            <w:r>
+                <w:color w:val="FFFFFF" w:themeColor="background1"/>
+              </w:rPr>
+            </w:pPr>
+            <w:r>
+              <w:rPr>
+                <w:color w:val="FFFFFF" w:themeColor="background1"/>
+              </w:rPr>
               <w:t>*</w:t>
             </w:r>
           </w:p>
@@ -2209,13 +2228,20 @@
         <w:tc>
           <w:tcPr>
             <w:tcW w:w="1272" w:type="dxa"/>
-            <w:vAlign w:val="center"/>
-          </w:tcPr>
-          <w:p>
-            <w:pPr>
-              <w:jc w:val="center"/>
-            </w:pPr>
-            <w:r>
+            <w:shd w:val="clear" w:color="auto" w:fill="006600"/>
+            <w:vAlign w:val="center"/>
+          </w:tcPr>
+          <w:p>
+            <w:pPr>
+              <w:jc w:val="center"/>
+              <w:rPr>
+                <w:color w:val="FFFFFF" w:themeColor="background1"/>
+              </w:rPr>
+            </w:pPr>
+            <w:r>
+              <w:rPr>
+                <w:color w:val="FFFFFF" w:themeColor="background1"/>
+              </w:rPr>
               <w:t>*</w:t>
             </w:r>
           </w:p>
@@ -2263,13 +2289,20 @@
         <w:tc>
           <w:tcPr>
             <w:tcW w:w="1272" w:type="dxa"/>
-            <w:vAlign w:val="center"/>
-          </w:tcPr>
-          <w:p>
-            <w:pPr>
-              <w:jc w:val="center"/>
-            </w:pPr>
-            <w:r>
+            <w:shd w:val="clear" w:color="auto" w:fill="006600"/>
+            <w:vAlign w:val="center"/>
+          </w:tcPr>
+          <w:p>
+            <w:pPr>
+              <w:jc w:val="center"/>
+              <w:rPr>
+                <w:color w:val="FFFFFF" w:themeColor="background1"/>
+              </w:rPr>
+            </w:pPr>
+            <w:r>
+              <w:rPr>
+                <w:color w:val="FFFFFF" w:themeColor="background1"/>
+              </w:rPr>
               <w:t>*</w:t>
             </w:r>
           </w:p>
@@ -2324,13 +2357,20 @@
         <w:tc>
           <w:tcPr>
             <w:tcW w:w="1272" w:type="dxa"/>
-            <w:vAlign w:val="center"/>
-          </w:tcPr>
-          <w:p>
-            <w:pPr>
-              <w:jc w:val="center"/>
-            </w:pPr>
-            <w:r>
+            <w:shd w:val="clear" w:color="auto" w:fill="006600"/>
+            <w:vAlign w:val="center"/>
+          </w:tcPr>
+          <w:p>
+            <w:pPr>
+              <w:jc w:val="center"/>
+              <w:rPr>
+                <w:color w:val="FFFFFF" w:themeColor="background1"/>
+              </w:rPr>
+            </w:pPr>
+            <w:r>
+              <w:rPr>
+                <w:color w:val="FFFFFF" w:themeColor="background1"/>
+              </w:rPr>
               <w:t>*</w:t>
             </w:r>
           </w:p>
@@ -3775,13 +3815,20 @@
         <w:tc>
           <w:tcPr>
             <w:tcW w:w="1008" w:type="dxa"/>
-            <w:vAlign w:val="center"/>
-          </w:tcPr>
-          <w:p>
-            <w:pPr>
-              <w:jc w:val="center"/>
-            </w:pPr>
-            <w:r>
+            <w:shd w:val="clear" w:color="auto" w:fill="006600"/>
+            <w:vAlign w:val="center"/>
+          </w:tcPr>
+          <w:p>
+            <w:pPr>
+              <w:jc w:val="center"/>
+              <w:rPr>
+                <w:color w:val="FFFFFF" w:themeColor="background1"/>
+              </w:rPr>
+            </w:pPr>
+            <w:r>
+              <w:rPr>
+                <w:color w:val="FFFFFF" w:themeColor="background1"/>
+              </w:rPr>
               <w:t>*</w:t>
             </w:r>
           </w:p>
@@ -3822,13 +3869,20 @@
         <w:tc>
           <w:tcPr>
             <w:tcW w:w="1272" w:type="dxa"/>
-            <w:vAlign w:val="center"/>
-          </w:tcPr>
-          <w:p>
-            <w:pPr>
-              <w:jc w:val="center"/>
-            </w:pPr>
-            <w:r>
+            <w:shd w:val="clear" w:color="auto" w:fill="006600"/>
+            <w:vAlign w:val="center"/>
+          </w:tcPr>
+          <w:p>
+            <w:pPr>
+              <w:jc w:val="center"/>
+              <w:rPr>
+                <w:color w:val="FFFFFF" w:themeColor="background1"/>
+              </w:rPr>
+            </w:pPr>
+            <w:r>
+              <w:rPr>
+                <w:color w:val="FFFFFF" w:themeColor="background1"/>
+              </w:rPr>
               <w:t>*</w:t>
             </w:r>
           </w:p>
@@ -3836,13 +3890,20 @@
         <w:tc>
           <w:tcPr>
             <w:tcW w:w="1008" w:type="dxa"/>
-            <w:vAlign w:val="center"/>
-          </w:tcPr>
-          <w:p>
-            <w:pPr>
-              <w:jc w:val="center"/>
-            </w:pPr>
-            <w:r>
+            <w:shd w:val="clear" w:color="auto" w:fill="006600"/>
+            <w:vAlign w:val="center"/>
+          </w:tcPr>
+          <w:p>
+            <w:pPr>
+              <w:jc w:val="center"/>
+              <w:rPr>
+                <w:color w:val="FFFFFF" w:themeColor="background1"/>
+              </w:rPr>
+            </w:pPr>
+            <w:r>
+              <w:rPr>
+                <w:color w:val="FFFFFF" w:themeColor="background1"/>
+              </w:rPr>
               <w:t>*</w:t>
             </w:r>
           </w:p>
@@ -3894,13 +3955,20 @@
         <w:tc>
           <w:tcPr>
             <w:tcW w:w="1008" w:type="dxa"/>
-            <w:vAlign w:val="center"/>
-          </w:tcPr>
-          <w:p>
-            <w:pPr>
-              <w:jc w:val="center"/>
-            </w:pPr>
-            <w:r>
+            <w:shd w:val="clear" w:color="auto" w:fill="006600"/>
+            <w:vAlign w:val="center"/>
+          </w:tcPr>
+          <w:p>
+            <w:pPr>
+              <w:jc w:val="center"/>
+              <w:rPr>
+                <w:color w:val="FFFFFF" w:themeColor="background1"/>
+              </w:rPr>
+            </w:pPr>
+            <w:r>
+              <w:rPr>
+                <w:color w:val="FFFFFF" w:themeColor="background1"/>
+              </w:rPr>
               <w:t>*</w:t>
             </w:r>
           </w:p>
@@ -3952,13 +4020,20 @@
         <w:tc>
           <w:tcPr>
             <w:tcW w:w="1008" w:type="dxa"/>
-            <w:vAlign w:val="center"/>
-          </w:tcPr>
-          <w:p>
-            <w:pPr>
-              <w:jc w:val="center"/>
-            </w:pPr>
-            <w:r>
+            <w:shd w:val="clear" w:color="auto" w:fill="006600"/>
+            <w:vAlign w:val="center"/>
+          </w:tcPr>
+          <w:p>
+            <w:pPr>
+              <w:jc w:val="center"/>
+              <w:rPr>
+                <w:color w:val="FFFFFF" w:themeColor="background1"/>
+              </w:rPr>
+            </w:pPr>
+            <w:r>
+              <w:rPr>
+                <w:color w:val="FFFFFF" w:themeColor="background1"/>
+              </w:rPr>
               <w:t>*</w:t>
             </w:r>
           </w:p>
@@ -3999,13 +4074,20 @@
         <w:tc>
           <w:tcPr>
             <w:tcW w:w="1272" w:type="dxa"/>
-            <w:vAlign w:val="center"/>
-          </w:tcPr>
-          <w:p>
-            <w:pPr>
-              <w:jc w:val="center"/>
-            </w:pPr>
-            <w:r>
+            <w:shd w:val="clear" w:color="auto" w:fill="006600"/>
+            <w:vAlign w:val="center"/>
+          </w:tcPr>
+          <w:p>
+            <w:pPr>
+              <w:jc w:val="center"/>
+              <w:rPr>
+                <w:color w:val="FFFFFF" w:themeColor="background1"/>
+              </w:rPr>
+            </w:pPr>
+            <w:r>
+              <w:rPr>
+                <w:color w:val="FFFFFF" w:themeColor="background1"/>
+              </w:rPr>
               <w:t>*</w:t>
             </w:r>
           </w:p>
@@ -4013,13 +4095,20 @@
         <w:tc>
           <w:tcPr>
             <w:tcW w:w="1008" w:type="dxa"/>
-            <w:vAlign w:val="center"/>
-          </w:tcPr>
-          <w:p>
-            <w:pPr>
-              <w:jc w:val="center"/>
-            </w:pPr>
-            <w:r>
+            <w:shd w:val="clear" w:color="auto" w:fill="006600"/>
+            <w:vAlign w:val="center"/>
+          </w:tcPr>
+          <w:p>
+            <w:pPr>
+              <w:jc w:val="center"/>
+              <w:rPr>
+                <w:color w:val="FFFFFF" w:themeColor="background1"/>
+              </w:rPr>
+            </w:pPr>
+            <w:r>
+              <w:rPr>
+                <w:color w:val="FFFFFF" w:themeColor="background1"/>
+              </w:rPr>
               <w:t>*</w:t>
             </w:r>
           </w:p>
@@ -4061,13 +4150,20 @@
         <w:tc>
           <w:tcPr>
             <w:tcW w:w="1008" w:type="dxa"/>
-            <w:vAlign w:val="center"/>
-          </w:tcPr>
-          <w:p>
-            <w:pPr>
-              <w:jc w:val="center"/>
-            </w:pPr>
-            <w:r>
+            <w:shd w:val="clear" w:color="auto" w:fill="006600"/>
+            <w:vAlign w:val="center"/>
+          </w:tcPr>
+          <w:p>
+            <w:pPr>
+              <w:jc w:val="center"/>
+              <w:rPr>
+                <w:color w:val="FFFFFF" w:themeColor="background1"/>
+              </w:rPr>
+            </w:pPr>
+            <w:r>
+              <w:rPr>
+                <w:color w:val="FFFFFF" w:themeColor="background1"/>
+              </w:rPr>
               <w:t>*</w:t>
             </w:r>
           </w:p>
@@ -6976,6 +7072,7 @@
         <w:t>courses[</w:t>
       </w:r>
       <w:proofErr w:type="spellStart"/>
+      <w:proofErr w:type="gramEnd"/>
       <w:r>
         <w:rPr>
           <w:color w:val="000000"/>
@@ -6983,7 +7080,6 @@
         <w:t>techkids:course</w:t>
       </w:r>
       <w:proofErr w:type="spellEnd"/>
-      <w:proofErr w:type="gramEnd"/>
       <w:r>
         <w:rPr>
           <w:color w:val="000000"/>
@@ -6991,7 +7087,6 @@
         <w:t xml:space="preserve"> transaction; </w:t>
       </w:r>
       <w:proofErr w:type="spellStart"/>
-      <w:proofErr w:type="gramStart"/>
       <w:r>
         <w:rPr>
           <w:color w:val="000000"/>
@@ -6999,26 +7094,11 @@
         <w:t>techguru:transaction</w:t>
       </w:r>
       <w:proofErr w:type="spellEnd"/>
-      <w:proofErr w:type="gramEnd"/>
-      <w:r>
-        <w:rPr>
-          <w:color w:val="000000"/>
-        </w:rPr>
-        <w:t xml:space="preserve"> per class] and </w:t>
-      </w:r>
-      <w:proofErr w:type="gramStart"/>
-      <w:r>
-        <w:rPr>
-          <w:color w:val="000000"/>
-        </w:rPr>
-        <w:t>users[</w:t>
-      </w:r>
-      <w:proofErr w:type="gramEnd"/>
-      <w:r>
-        <w:rPr>
-          <w:color w:val="000000"/>
-        </w:rPr>
-        <w:t>transaction history])</w:t>
+      <w:r>
+        <w:rPr>
+          <w:color w:val="000000"/>
+        </w:rPr>
+        <w:t xml:space="preserve"> per class] and users[transaction history])</w:t>
       </w:r>
     </w:p>
     <w:p>
@@ -8777,7 +8857,7 @@
 </file>
 
 <file path=word/endnotes.xml><?xml version="1.0" encoding="utf-8"?>
-<w:endnotes xmlns:wpc="http://schemas.microsoft.com/office/word/2010/wordprocessingCanvas" xmlns:cx="http://schemas.microsoft.com/office/drawing/2014/chartex" xmlns:cx1="http://schemas.microsoft.com/office/drawing/2015/9/8/chartex" xmlns:cx2="http://schemas.microsoft.com/office/drawing/2015/10/21/chartex" xmlns:cx3="http://schemas.microsoft.com/office/drawing/2016/5/9/chartex" xmlns:cx4="http://schemas.microsoft.com/office/drawing/2016/5/10/chartex" xmlns:cx5="http://schemas.microsoft.com/office/drawing/2016/5/11/chartex" xmlns:cx6="http://schemas.microsoft.com/office/drawing/2016/5/12/chartex" xmlns:cx7="http://schemas.microsoft.com/office/drawing/2016/5/13/chartex" xmlns:cx8="http://schemas.microsoft.com/office/drawing/2016/5/14/chartex" xmlns:mc="http://schemas.openxmlformats.org/markup-compatibility/2006" xmlns:aink="http://schemas.microsoft.com/office/drawing/2016/ink" xmlns:am3d="http://schemas.microsoft.com/office/drawing/2017/model3d" xmlns:o="urn:schemas-microsoft-com:office:office" xmlns:oel="http://schemas.microsoft.com/office/2019/extlst" xmlns:r="http://schemas.openxmlformats.org/officeDocument/2006/relationships" xmlns:m="http://schemas.openxmlformats.org/officeDocument/2006/math" xmlns:v="urn:schemas-microsoft-com:vml" xmlns:wp14="http://schemas.microsoft.com/office/word/2010/wordprocessingDrawing" xmlns:wp="http://schemas.openxmlformats.org/drawingml/2006/wordprocessingDrawing" xmlns:w10="urn:schemas-microsoft-com:office:word" xmlns:w="http://schemas.openxmlformats.org/wordprocessingml/2006/main" xmlns:w14="http://schemas.microsoft.com/office/word/2010/wordml" xmlns:w15="http://schemas.microsoft.com/office/word/2012/wordml" xmlns:w16cex="http://schemas.microsoft.com/office/word/2018/wordml/cex" xmlns:w16cid="http://schemas.microsoft.com/office/word/2016/wordml/cid" xmlns:w16="http://schemas.microsoft.com/office/word/2018/wordml" xmlns:w16du="http://schemas.microsoft.com/office/word/2023/wordml/word16du" xmlns:w16sdtdh="http://schemas.microsoft.com/office/word/2020/wordml/sdtdatahash" xmlns:w16sdtfl="http://schemas.microsoft.com/office/word/2024/wordml/sdtformatlock" xmlns:w16se="http://schemas.microsoft.com/office/word/2015/wordml/symex" xmlns:wpg="http://schemas.microsoft.com/office/word/2010/wordprocessingGroup" xmlns:wpi="http://schemas.microsoft.com/office/word/2010/wordprocessingInk" xmlns:wne="http://schemas.microsoft.com/office/word/2006/wordml" xmlns:wps="http://schemas.microsoft.com/office/word/2010/wordprocessingShape" mc:Ignorable="w14 w15 w16se w16cid w16 w16cex w16sdtdh w16sdtfl w16du wp14">
+<w:endnotes xmlns:wpc="http://schemas.microsoft.com/office/word/2010/wordprocessingCanvas" xmlns:cx="http://schemas.microsoft.com/office/drawing/2014/chartex" xmlns:cx1="http://schemas.microsoft.com/office/drawing/2015/9/8/chartex" xmlns:cx2="http://schemas.microsoft.com/office/drawing/2015/10/21/chartex" xmlns:cx3="http://schemas.microsoft.com/office/drawing/2016/5/9/chartex" xmlns:cx4="http://schemas.microsoft.com/office/drawing/2016/5/10/chartex" xmlns:cx5="http://schemas.microsoft.com/office/drawing/2016/5/11/chartex" xmlns:cx6="http://schemas.microsoft.com/office/drawing/2016/5/12/chartex" xmlns:cx7="http://schemas.microsoft.com/office/drawing/2016/5/13/chartex" xmlns:cx8="http://schemas.microsoft.com/office/drawing/2016/5/14/chartex" xmlns:mc="http://schemas.openxmlformats.org/markup-compatibility/2006" xmlns:aink="http://schemas.microsoft.com/office/drawing/2016/ink" xmlns:am3d="http://schemas.microsoft.com/office/drawing/2017/model3d" xmlns:o="urn:schemas-microsoft-com:office:office" xmlns:oel="http://schemas.microsoft.com/office/2019/extlst" xmlns:r="http://schemas.openxmlformats.org/officeDocument/2006/relationships" xmlns:m="http://schemas.openxmlformats.org/officeDocument/2006/math" xmlns:v="urn:schemas-microsoft-com:vml" xmlns:wp14="http://schemas.microsoft.com/office/word/2010/wordprocessingDrawing" xmlns:wp="http://schemas.openxmlformats.org/drawingml/2006/wordprocessingDrawing" xmlns:w10="urn:schemas-microsoft-com:office:word" xmlns:w="http://schemas.openxmlformats.org/wordprocessingml/2006/main" xmlns:w14="http://schemas.microsoft.com/office/word/2010/wordml" xmlns:w15="http://schemas.microsoft.com/office/word/2012/wordml" xmlns:w16cex="http://schemas.microsoft.com/office/word/2018/wordml/cex" xmlns:w16cid="http://schemas.microsoft.com/office/word/2016/wordml/cid" xmlns:w16="http://schemas.microsoft.com/office/word/2018/wordml" xmlns:w16du="http://schemas.microsoft.com/office/word/2023/wordml/word16du" xmlns:w16sdtdh="http://schemas.microsoft.com/office/word/2020/wordml/sdtdatahash" xmlns:w16se="http://schemas.microsoft.com/office/word/2015/wordml/symex" xmlns:wpg="http://schemas.microsoft.com/office/word/2010/wordprocessingGroup" xmlns:wpi="http://schemas.microsoft.com/office/word/2010/wordprocessingInk" xmlns:wne="http://schemas.microsoft.com/office/word/2006/wordml" xmlns:wps="http://schemas.microsoft.com/office/word/2010/wordprocessingShape" mc:Ignorable="w14 w15 w16se w16cid w16 w16cex w16sdtdh w16du wp14">
   <w:endnote w:type="separator" w:id="-1">
     <w:p>
       <w:pPr>
@@ -8802,13 +8882,13 @@
 </file>
 
 <file path=word/footer1.xml><?xml version="1.0" encoding="utf-8"?>
-<w:ftr xmlns:wpc="http://schemas.microsoft.com/office/word/2010/wordprocessingCanvas" xmlns:cx="http://schemas.microsoft.com/office/drawing/2014/chartex" xmlns:cx1="http://schemas.microsoft.com/office/drawing/2015/9/8/chartex" xmlns:cx2="http://schemas.microsoft.com/office/drawing/2015/10/21/chartex" xmlns:cx3="http://schemas.microsoft.com/office/drawing/2016/5/9/chartex" xmlns:cx4="http://schemas.microsoft.com/office/drawing/2016/5/10/chartex" xmlns:cx5="http://schemas.microsoft.com/office/drawing/2016/5/11/chartex" xmlns:cx6="http://schemas.microsoft.com/office/drawing/2016/5/12/chartex" xmlns:cx7="http://schemas.microsoft.com/office/drawing/2016/5/13/chartex" xmlns:cx8="http://schemas.microsoft.com/office/drawing/2016/5/14/chartex" xmlns:mc="http://schemas.openxmlformats.org/markup-compatibility/2006" xmlns:aink="http://schemas.microsoft.com/office/drawing/2016/ink" xmlns:am3d="http://schemas.microsoft.com/office/drawing/2017/model3d" xmlns:o="urn:schemas-microsoft-com:office:office" xmlns:oel="http://schemas.microsoft.com/office/2019/extlst" xmlns:r="http://schemas.openxmlformats.org/officeDocument/2006/relationships" xmlns:m="http://schemas.openxmlformats.org/officeDocument/2006/math" xmlns:v="urn:schemas-microsoft-com:vml" xmlns:wp14="http://schemas.microsoft.com/office/word/2010/wordprocessingDrawing" xmlns:wp="http://schemas.openxmlformats.org/drawingml/2006/wordprocessingDrawing" xmlns:w10="urn:schemas-microsoft-com:office:word" xmlns:w="http://schemas.openxmlformats.org/wordprocessingml/2006/main" xmlns:w14="http://schemas.microsoft.com/office/word/2010/wordml" xmlns:w15="http://schemas.microsoft.com/office/word/2012/wordml" xmlns:w16cex="http://schemas.microsoft.com/office/word/2018/wordml/cex" xmlns:w16cid="http://schemas.microsoft.com/office/word/2016/wordml/cid" xmlns:w16="http://schemas.microsoft.com/office/word/2018/wordml" xmlns:w16du="http://schemas.microsoft.com/office/word/2023/wordml/word16du" xmlns:w16sdtdh="http://schemas.microsoft.com/office/word/2020/wordml/sdtdatahash" xmlns:w16sdtfl="http://schemas.microsoft.com/office/word/2024/wordml/sdtformatlock" xmlns:w16se="http://schemas.microsoft.com/office/word/2015/wordml/symex" xmlns:wpg="http://schemas.microsoft.com/office/word/2010/wordprocessingGroup" xmlns:wpi="http://schemas.microsoft.com/office/word/2010/wordprocessingInk" xmlns:wne="http://schemas.microsoft.com/office/word/2006/wordml" xmlns:wps="http://schemas.microsoft.com/office/word/2010/wordprocessingShape" mc:Ignorable="w14 w15 w16se w16cid w16 w16cex w16sdtdh w16sdtfl w16du wp14">
+<w:ftr xmlns:wpc="http://schemas.microsoft.com/office/word/2010/wordprocessingCanvas" xmlns:cx="http://schemas.microsoft.com/office/drawing/2014/chartex" xmlns:cx1="http://schemas.microsoft.com/office/drawing/2015/9/8/chartex" xmlns:cx2="http://schemas.microsoft.com/office/drawing/2015/10/21/chartex" xmlns:cx3="http://schemas.microsoft.com/office/drawing/2016/5/9/chartex" xmlns:cx4="http://schemas.microsoft.com/office/drawing/2016/5/10/chartex" xmlns:cx5="http://schemas.microsoft.com/office/drawing/2016/5/11/chartex" xmlns:cx6="http://schemas.microsoft.com/office/drawing/2016/5/12/chartex" xmlns:cx7="http://schemas.microsoft.com/office/drawing/2016/5/13/chartex" xmlns:cx8="http://schemas.microsoft.com/office/drawing/2016/5/14/chartex" xmlns:mc="http://schemas.openxmlformats.org/markup-compatibility/2006" xmlns:aink="http://schemas.microsoft.com/office/drawing/2016/ink" xmlns:am3d="http://schemas.microsoft.com/office/drawing/2017/model3d" xmlns:o="urn:schemas-microsoft-com:office:office" xmlns:oel="http://schemas.microsoft.com/office/2019/extlst" xmlns:r="http://schemas.openxmlformats.org/officeDocument/2006/relationships" xmlns:m="http://schemas.openxmlformats.org/officeDocument/2006/math" xmlns:v="urn:schemas-microsoft-com:vml" xmlns:wp14="http://schemas.microsoft.com/office/word/2010/wordprocessingDrawing" xmlns:wp="http://schemas.openxmlformats.org/drawingml/2006/wordprocessingDrawing" xmlns:w10="urn:schemas-microsoft-com:office:word" xmlns:w="http://schemas.openxmlformats.org/wordprocessingml/2006/main" xmlns:w14="http://schemas.microsoft.com/office/word/2010/wordml" xmlns:w15="http://schemas.microsoft.com/office/word/2012/wordml" xmlns:w16cex="http://schemas.microsoft.com/office/word/2018/wordml/cex" xmlns:w16cid="http://schemas.microsoft.com/office/word/2016/wordml/cid" xmlns:w16="http://schemas.microsoft.com/office/word/2018/wordml" xmlns:w16du="http://schemas.microsoft.com/office/word/2023/wordml/word16du" xmlns:w16sdtdh="http://schemas.microsoft.com/office/word/2020/wordml/sdtdatahash" xmlns:w16se="http://schemas.microsoft.com/office/word/2015/wordml/symex" xmlns:wpg="http://schemas.microsoft.com/office/word/2010/wordprocessingGroup" xmlns:wpi="http://schemas.microsoft.com/office/word/2010/wordprocessingInk" xmlns:wne="http://schemas.microsoft.com/office/word/2006/wordml" xmlns:wps="http://schemas.microsoft.com/office/word/2010/wordprocessingShape" mc:Ignorable="w14 w15 w16se w16cid w16 w16cex w16sdtdh w16du wp14">
   <w:p/>
 </w:ftr>
 </file>
 
 <file path=word/footnotes.xml><?xml version="1.0" encoding="utf-8"?>
-<w:footnotes xmlns:wpc="http://schemas.microsoft.com/office/word/2010/wordprocessingCanvas" xmlns:cx="http://schemas.microsoft.com/office/drawing/2014/chartex" xmlns:cx1="http://schemas.microsoft.com/office/drawing/2015/9/8/chartex" xmlns:cx2="http://schemas.microsoft.com/office/drawing/2015/10/21/chartex" xmlns:cx3="http://schemas.microsoft.com/office/drawing/2016/5/9/chartex" xmlns:cx4="http://schemas.microsoft.com/office/drawing/2016/5/10/chartex" xmlns:cx5="http://schemas.microsoft.com/office/drawing/2016/5/11/chartex" xmlns:cx6="http://schemas.microsoft.com/office/drawing/2016/5/12/chartex" xmlns:cx7="http://schemas.microsoft.com/office/drawing/2016/5/13/chartex" xmlns:cx8="http://schemas.microsoft.com/office/drawing/2016/5/14/chartex" xmlns:mc="http://schemas.openxmlformats.org/markup-compatibility/2006" xmlns:aink="http://schemas.microsoft.com/office/drawing/2016/ink" xmlns:am3d="http://schemas.microsoft.com/office/drawing/2017/model3d" xmlns:o="urn:schemas-microsoft-com:office:office" xmlns:oel="http://schemas.microsoft.com/office/2019/extlst" xmlns:r="http://schemas.openxmlformats.org/officeDocument/2006/relationships" xmlns:m="http://schemas.openxmlformats.org/officeDocument/2006/math" xmlns:v="urn:schemas-microsoft-com:vml" xmlns:wp14="http://schemas.microsoft.com/office/word/2010/wordprocessingDrawing" xmlns:wp="http://schemas.openxmlformats.org/drawingml/2006/wordprocessingDrawing" xmlns:w10="urn:schemas-microsoft-com:office:word" xmlns:w="http://schemas.openxmlformats.org/wordprocessingml/2006/main" xmlns:w14="http://schemas.microsoft.com/office/word/2010/wordml" xmlns:w15="http://schemas.microsoft.com/office/word/2012/wordml" xmlns:w16cex="http://schemas.microsoft.com/office/word/2018/wordml/cex" xmlns:w16cid="http://schemas.microsoft.com/office/word/2016/wordml/cid" xmlns:w16="http://schemas.microsoft.com/office/word/2018/wordml" xmlns:w16du="http://schemas.microsoft.com/office/word/2023/wordml/word16du" xmlns:w16sdtdh="http://schemas.microsoft.com/office/word/2020/wordml/sdtdatahash" xmlns:w16sdtfl="http://schemas.microsoft.com/office/word/2024/wordml/sdtformatlock" xmlns:w16se="http://schemas.microsoft.com/office/word/2015/wordml/symex" xmlns:wpg="http://schemas.microsoft.com/office/word/2010/wordprocessingGroup" xmlns:wpi="http://schemas.microsoft.com/office/word/2010/wordprocessingInk" xmlns:wne="http://schemas.microsoft.com/office/word/2006/wordml" xmlns:wps="http://schemas.microsoft.com/office/word/2010/wordprocessingShape" mc:Ignorable="w14 w15 w16se w16cid w16 w16cex w16sdtdh w16sdtfl w16du wp14">
+<w:footnotes xmlns:wpc="http://schemas.microsoft.com/office/word/2010/wordprocessingCanvas" xmlns:cx="http://schemas.microsoft.com/office/drawing/2014/chartex" xmlns:cx1="http://schemas.microsoft.com/office/drawing/2015/9/8/chartex" xmlns:cx2="http://schemas.microsoft.com/office/drawing/2015/10/21/chartex" xmlns:cx3="http://schemas.microsoft.com/office/drawing/2016/5/9/chartex" xmlns:cx4="http://schemas.microsoft.com/office/drawing/2016/5/10/chartex" xmlns:cx5="http://schemas.microsoft.com/office/drawing/2016/5/11/chartex" xmlns:cx6="http://schemas.microsoft.com/office/drawing/2016/5/12/chartex" xmlns:cx7="http://schemas.microsoft.com/office/drawing/2016/5/13/chartex" xmlns:cx8="http://schemas.microsoft.com/office/drawing/2016/5/14/chartex" xmlns:mc="http://schemas.openxmlformats.org/markup-compatibility/2006" xmlns:aink="http://schemas.microsoft.com/office/drawing/2016/ink" xmlns:am3d="http://schemas.microsoft.com/office/drawing/2017/model3d" xmlns:o="urn:schemas-microsoft-com:office:office" xmlns:oel="http://schemas.microsoft.com/office/2019/extlst" xmlns:r="http://schemas.openxmlformats.org/officeDocument/2006/relationships" xmlns:m="http://schemas.openxmlformats.org/officeDocument/2006/math" xmlns:v="urn:schemas-microsoft-com:vml" xmlns:wp14="http://schemas.microsoft.com/office/word/2010/wordprocessingDrawing" xmlns:wp="http://schemas.openxmlformats.org/drawingml/2006/wordprocessingDrawing" xmlns:w10="urn:schemas-microsoft-com:office:word" xmlns:w="http://schemas.openxmlformats.org/wordprocessingml/2006/main" xmlns:w14="http://schemas.microsoft.com/office/word/2010/wordml" xmlns:w15="http://schemas.microsoft.com/office/word/2012/wordml" xmlns:w16cex="http://schemas.microsoft.com/office/word/2018/wordml/cex" xmlns:w16cid="http://schemas.microsoft.com/office/word/2016/wordml/cid" xmlns:w16="http://schemas.microsoft.com/office/word/2018/wordml" xmlns:w16du="http://schemas.microsoft.com/office/word/2023/wordml/word16du" xmlns:w16sdtdh="http://schemas.microsoft.com/office/word/2020/wordml/sdtdatahash" xmlns:w16se="http://schemas.microsoft.com/office/word/2015/wordml/symex" xmlns:wpg="http://schemas.microsoft.com/office/word/2010/wordprocessingGroup" xmlns:wpi="http://schemas.microsoft.com/office/word/2010/wordprocessingInk" xmlns:wne="http://schemas.microsoft.com/office/word/2006/wordml" xmlns:wps="http://schemas.microsoft.com/office/word/2010/wordprocessingShape" mc:Ignorable="w14 w15 w16se w16cid w16 w16cex w16sdtdh w16du wp14">
   <w:footnote w:type="separator" w:id="-1">
     <w:p>
       <w:pPr>
@@ -8833,7 +8913,7 @@
 </file>
 
 <file path=word/numbering.xml><?xml version="1.0" encoding="utf-8"?>
-<w:numbering xmlns:wpc="http://schemas.microsoft.com/office/word/2010/wordprocessingCanvas" xmlns:cx="http://schemas.microsoft.com/office/drawing/2014/chartex" xmlns:cx1="http://schemas.microsoft.com/office/drawing/2015/9/8/chartex" xmlns:cx2="http://schemas.microsoft.com/office/drawing/2015/10/21/chartex" xmlns:cx3="http://schemas.microsoft.com/office/drawing/2016/5/9/chartex" xmlns:cx4="http://schemas.microsoft.com/office/drawing/2016/5/10/chartex" xmlns:cx5="http://schemas.microsoft.com/office/drawing/2016/5/11/chartex" xmlns:cx6="http://schemas.microsoft.com/office/drawing/2016/5/12/chartex" xmlns:cx7="http://schemas.microsoft.com/office/drawing/2016/5/13/chartex" xmlns:cx8="http://schemas.microsoft.com/office/drawing/2016/5/14/chartex" xmlns:mc="http://schemas.openxmlformats.org/markup-compatibility/2006" xmlns:aink="http://schemas.microsoft.com/office/drawing/2016/ink" xmlns:am3d="http://schemas.microsoft.com/office/drawing/2017/model3d" xmlns:o="urn:schemas-microsoft-com:office:office" xmlns:oel="http://schemas.microsoft.com/office/2019/extlst" xmlns:r="http://schemas.openxmlformats.org/officeDocument/2006/relationships" xmlns:m="http://schemas.openxmlformats.org/officeDocument/2006/math" xmlns:v="urn:schemas-microsoft-com:vml" xmlns:wp14="http://schemas.microsoft.com/office/word/2010/wordprocessingDrawing" xmlns:wp="http://schemas.openxmlformats.org/drawingml/2006/wordprocessingDrawing" xmlns:w10="urn:schemas-microsoft-com:office:word" xmlns:w="http://schemas.openxmlformats.org/wordprocessingml/2006/main" xmlns:w14="http://schemas.microsoft.com/office/word/2010/wordml" xmlns:w15="http://schemas.microsoft.com/office/word/2012/wordml" xmlns:w16cex="http://schemas.microsoft.com/office/word/2018/wordml/cex" xmlns:w16cid="http://schemas.microsoft.com/office/word/2016/wordml/cid" xmlns:w16="http://schemas.microsoft.com/office/word/2018/wordml" xmlns:w16du="http://schemas.microsoft.com/office/word/2023/wordml/word16du" xmlns:w16sdtdh="http://schemas.microsoft.com/office/word/2020/wordml/sdtdatahash" xmlns:w16sdtfl="http://schemas.microsoft.com/office/word/2024/wordml/sdtformatlock" xmlns:w16se="http://schemas.microsoft.com/office/word/2015/wordml/symex" xmlns:wpg="http://schemas.microsoft.com/office/word/2010/wordprocessingGroup" xmlns:wpi="http://schemas.microsoft.com/office/word/2010/wordprocessingInk" xmlns:wne="http://schemas.microsoft.com/office/word/2006/wordml" xmlns:wps="http://schemas.microsoft.com/office/word/2010/wordprocessingShape" mc:Ignorable="w14 w15 w16se w16cid w16 w16cex w16sdtdh w16sdtfl w16du wp14">
+<w:numbering xmlns:wpc="http://schemas.microsoft.com/office/word/2010/wordprocessingCanvas" xmlns:cx="http://schemas.microsoft.com/office/drawing/2014/chartex" xmlns:cx1="http://schemas.microsoft.com/office/drawing/2015/9/8/chartex" xmlns:cx2="http://schemas.microsoft.com/office/drawing/2015/10/21/chartex" xmlns:cx3="http://schemas.microsoft.com/office/drawing/2016/5/9/chartex" xmlns:cx4="http://schemas.microsoft.com/office/drawing/2016/5/10/chartex" xmlns:cx5="http://schemas.microsoft.com/office/drawing/2016/5/11/chartex" xmlns:cx6="http://schemas.microsoft.com/office/drawing/2016/5/12/chartex" xmlns:cx7="http://schemas.microsoft.com/office/drawing/2016/5/13/chartex" xmlns:cx8="http://schemas.microsoft.com/office/drawing/2016/5/14/chartex" xmlns:mc="http://schemas.openxmlformats.org/markup-compatibility/2006" xmlns:aink="http://schemas.microsoft.com/office/drawing/2016/ink" xmlns:am3d="http://schemas.microsoft.com/office/drawing/2017/model3d" xmlns:o="urn:schemas-microsoft-com:office:office" xmlns:oel="http://schemas.microsoft.com/office/2019/extlst" xmlns:r="http://schemas.openxmlformats.org/officeDocument/2006/relationships" xmlns:m="http://schemas.openxmlformats.org/officeDocument/2006/math" xmlns:v="urn:schemas-microsoft-com:vml" xmlns:wp14="http://schemas.microsoft.com/office/word/2010/wordprocessingDrawing" xmlns:wp="http://schemas.openxmlformats.org/drawingml/2006/wordprocessingDrawing" xmlns:w10="urn:schemas-microsoft-com:office:word" xmlns:w="http://schemas.openxmlformats.org/wordprocessingml/2006/main" xmlns:w14="http://schemas.microsoft.com/office/word/2010/wordml" xmlns:w15="http://schemas.microsoft.com/office/word/2012/wordml" xmlns:w16cex="http://schemas.microsoft.com/office/word/2018/wordml/cex" xmlns:w16cid="http://schemas.microsoft.com/office/word/2016/wordml/cid" xmlns:w16="http://schemas.microsoft.com/office/word/2018/wordml" xmlns:w16du="http://schemas.microsoft.com/office/word/2023/wordml/word16du" xmlns:w16sdtdh="http://schemas.microsoft.com/office/word/2020/wordml/sdtdatahash" xmlns:w16se="http://schemas.microsoft.com/office/word/2015/wordml/symex" xmlns:wpg="http://schemas.microsoft.com/office/word/2010/wordprocessingGroup" xmlns:wpi="http://schemas.microsoft.com/office/word/2010/wordprocessingInk" xmlns:wne="http://schemas.microsoft.com/office/word/2006/wordml" xmlns:wps="http://schemas.microsoft.com/office/word/2010/wordprocessingShape" mc:Ignorable="w14 w15 w16se w16cid w16 w16cex w16sdtdh w16du wp14">
   <w:abstractNum w:abstractNumId="0" w15:restartNumberingAfterBreak="0">
     <w:nsid w:val="3EF613CA"/>
     <w:multiLevelType w:val="multilevel"/>
@@ -9070,7 +9150,7 @@
 </file>
 
 <file path=word/styles.xml><?xml version="1.0" encoding="utf-8"?>
-<w:styles xmlns:mc="http://schemas.openxmlformats.org/markup-compatibility/2006" xmlns:r="http://schemas.openxmlformats.org/officeDocument/2006/relationships" xmlns:w="http://schemas.openxmlformats.org/wordprocessingml/2006/main" xmlns:w14="http://schemas.microsoft.com/office/word/2010/wordml" xmlns:w15="http://schemas.microsoft.com/office/word/2012/wordml" xmlns:w16cex="http://schemas.microsoft.com/office/word/2018/wordml/cex" xmlns:w16cid="http://schemas.microsoft.com/office/word/2016/wordml/cid" xmlns:w16="http://schemas.microsoft.com/office/word/2018/wordml" xmlns:w16du="http://schemas.microsoft.com/office/word/2023/wordml/word16du" xmlns:w16sdtdh="http://schemas.microsoft.com/office/word/2020/wordml/sdtdatahash" xmlns:w16sdtfl="http://schemas.microsoft.com/office/word/2024/wordml/sdtformatlock" xmlns:w16se="http://schemas.microsoft.com/office/word/2015/wordml/symex" mc:Ignorable="w14 w15 w16se w16cid w16 w16cex w16sdtdh w16sdtfl w16du">
+<w:styles xmlns:mc="http://schemas.openxmlformats.org/markup-compatibility/2006" xmlns:r="http://schemas.openxmlformats.org/officeDocument/2006/relationships" xmlns:w="http://schemas.openxmlformats.org/wordprocessingml/2006/main" xmlns:w14="http://schemas.microsoft.com/office/word/2010/wordml" xmlns:w15="http://schemas.microsoft.com/office/word/2012/wordml" xmlns:w16cex="http://schemas.microsoft.com/office/word/2018/wordml/cex" xmlns:w16cid="http://schemas.microsoft.com/office/word/2016/wordml/cid" xmlns:w16="http://schemas.microsoft.com/office/word/2018/wordml" xmlns:w16du="http://schemas.microsoft.com/office/word/2023/wordml/word16du" xmlns:w16sdtdh="http://schemas.microsoft.com/office/word/2020/wordml/sdtdatahash" xmlns:w16se="http://schemas.microsoft.com/office/word/2015/wordml/symex" mc:Ignorable="w14 w15 w16se w16cid w16 w16cex w16sdtdh w16du">
   <w:docDefaults>
     <w:rPrDefault>
       <w:rPr>

</xml_diff>